<commit_message>
more tweaks to blog
</commit_message>
<xml_diff>
--- a/docs/hunger_clock_blog.docx
+++ b/docs/hunger_clock_blog.docx
@@ -105,7 +105,7 @@
         <w:pStyle w:val="FirstParagraph"/>
       </w:pPr>
       <w:r>
-        <w:t xml:space="preserve">Food insecurity has been increasing in recent years, and has been further exacerbated in 2020 by the coronavirus</w:t>
+        <w:t xml:space="preserve">According to some metrics, food insecurity has been increasing in recent years</w:t>
       </w:r>
       <w:r>
         <w:t xml:space="preserve"> </w:t>
@@ -117,7 +117,7 @@
         <w:footnoteReference w:id="21"/>
       </w:r>
       <w:r>
-        <w:t xml:space="preserve">. But what can we expect for the next decade? What will current trends in climate change, economic growth, and demographic shifts mean for food security throughout the 2020s? With data from the FAO in partnership with Gallup World Poll, the</w:t>
+        <w:t xml:space="preserve">, and global food crises will be further exacerbated in 2020 by the coronavirus. But what can we expect for the next decade? What will current trends in climate change, economic growth, and demographic shifts mean for food security throughout the 2020s? With data from the FAO in partnership with Gallup World Poll, the</w:t>
       </w:r>
       <w:r>
         <w:t xml:space="preserve"> </w:t>
@@ -134,7 +134,7 @@
         <w:t xml:space="preserve"> </w:t>
       </w:r>
       <w:r>
-        <w:t xml:space="preserve">has used machine learning techniques and the latest forecasts of global change to estimate how global dynamics of food insecurity are expected to change in the coming decade. Starting from World Food Day, this forecast will be displayed at subnational spatial resolution on</w:t>
+        <w:t xml:space="preserve">has used machine learning techniques and the latest forecasts of global change to estimate the dynamics of food insecurity for the coming decade. This forecast is displayed at subnational spatial resolution on</w:t>
       </w:r>
       <w:r>
         <w:t xml:space="preserve"> </w:t>
@@ -148,7 +148,7 @@
         </w:r>
       </w:hyperlink>
       <w:r>
-        <w:t xml:space="preserve">, allowing policymakers to answer important questions about hunger.</w:t>
+        <w:t xml:space="preserve">, allowing policymakers to explore the data and answer important questions about hunger.</w:t>
       </w:r>
     </w:p>
     <w:p>
@@ -178,7 +178,7 @@
         </w:r>
       </w:hyperlink>
       <w:r>
-        <w:t xml:space="preserve">, which measures peoples lived experiences of hunger, rather than just crude proxies for hunger. It involves questions about skipping meals, running out of food, and worrying about having enough to eat over the previous year. As one of the most informative and cross-culturally valid metrics of food insecurity, it was selected as one of the key indicators for the second Sustainable Development Goal of Zero Hunger. Now, with the World Hunger Clock, it is possible to explore this important metric at high spatial resolution including projections into the future.</w:t>
+        <w:t xml:space="preserve">, which measures people’s lived experiences of hunger, rather than just crude proxies for hunger. It involves questions about skipping meals, running out of food, and worrying about having enough to eat over the previous year. As one of the most informative and cross-culturally valid metrics of food insecurity, it was selected as one of the key indicators for the second Sustainable Development Goal of Zero Hunger. Now, with the World Hunger Clock, it is possible to explore this important metric at high spatial resolution including projections into the future for the entire world.</w:t>
       </w:r>
     </w:p>
     <w:p>
@@ -186,25 +186,15 @@
         <w:pStyle w:val="BodyText"/>
       </w:pPr>
       <w:r>
-        <w:t xml:space="preserve">To map world hunger, we trained a machine learning model with the best data available today on things like wealth, education, demographics, urbanization, and the climate to train a machine learning model. Our model was able to predict recent historic rates of food insecurity with very high accuracy. Then, based on how those variables are likely to change in the coming years, we estimated rates of food insecurity into the future. Similarly to the World Poverty Clock, we will update our model as new data becomes available.</w:t>
-      </w:r>
-    </w:p>
-    <w:p>
-      <w:pPr>
-        <w:pStyle w:val="Heading1"/>
-      </w:pPr>
-      <w:bookmarkStart w:id="25" w:name="Xe37cdcba7096f932367c77decf79562b0d63cbc"/>
-      <w:r>
-        <w:t xml:space="preserve">Where Thing Are Getting Worse and Where They Are Getting Better</w:t>
-      </w:r>
-      <w:bookmarkEnd w:id="25"/>
-    </w:p>
-    <w:p>
-      <w:pPr>
-        <w:pStyle w:val="FirstParagraph"/>
-      </w:pPr>
-      <w:r>
-        <w:t xml:space="preserve">We used our model to predict both moderate food insecurity - eating less than you would like, as well as severe food insecurity - going an entire day without eating. The figure below shows our results, broken down by world region. On the whole, in recent years, both moderate and severe food insecurity have been on the rise in terms of absolute numbers. Due to the impact of the coronavirus on the global food system, 2020 and 2021 will see the highest levels of hunger in over a decade. Today, nearly 2.5 billion people - almost a full third of the world’s population - have some level of hunger, due to lacking the resources to purchase the food they would like, while 800,000 people are severely food insecure, going entire days without eating at least once.</w:t>
+        <w:t xml:space="preserve">To map world hunger, we trained a machine learning model with the best data available today on variables like wealth, education, demographics, urbanization, and the climate. Our model was able to predict recent historic rates of food insecurity with very high accuracy. Then, based on how those variables are likely to change in the coming years, we estimated rates of food insecurity into the future. Similarly to the World Poverty Clock, we will update our model as new data becomes available.</w:t>
+      </w:r>
+    </w:p>
+    <w:p>
+      <w:pPr>
+        <w:pStyle w:val="BodyText"/>
+      </w:pPr>
+      <w:r>
+        <w:t xml:space="preserve">We used our model to predict both moderate food insecurity - eating less than you would like, as well as severe food insecurity - going an entire day without eating. The figure below shows our results, broken down by world region. On the whole, in recent years, our model confirms that both moderate and severe food insecurity have been on the rise in terms of absolute numbers. Due to the impact of the coronavirus on the global food system, 2020 and 2021 will see the highest levels of hunger in over a decade. Today, nearly 2.5 billion people - almost a full third of the world’s population - have some level of hunger, due to lacking the resources to purchase the food they would like, while 800,000 people are severely food insecure, going entire days without eating at least once.</w:t>
       </w:r>
     </w:p>
     <w:p>
@@ -216,7 +206,7 @@
           <wp:inline>
             <wp:extent cx="4758549" cy="3633134"/>
             <wp:effectExtent b="0" l="0" r="0" t="0"/>
-            <wp:docPr descr="Number of people with moderate and severe food insecurity, broken down by world region" title="" id="1" name="Picture"/>
+            <wp:docPr descr="Number of people with moderate and severe food insecurity" title="" id="1" name="Picture"/>
             <a:graphic>
               <a:graphicData uri="http://schemas.openxmlformats.org/drawingml/2006/picture">
                 <pic:pic>
@@ -227,7 +217,7 @@
                     </pic:cNvPicPr>
                   </pic:nvPicPr>
                   <pic:blipFill>
-                    <a:blip r:embed="rId26"/>
+                    <a:blip r:embed="rId25"/>
                     <a:stretch>
                       <a:fillRect/>
                     </a:stretch>
@@ -259,7 +249,7 @@
         <w:pStyle w:val="ImageCaption"/>
       </w:pPr>
       <w:r>
-        <w:t xml:space="preserve">Number of people with moderate and severe food insecurity, broken down by world region</w:t>
+        <w:t xml:space="preserve">Number of people with moderate and severe food insecurity</w:t>
       </w:r>
     </w:p>
     <w:p>
@@ -267,7 +257,7 @@
         <w:pStyle w:val="BodyText"/>
       </w:pPr>
       <w:r>
-        <w:t xml:space="preserve">Breaking down our model’s predictions by world region shows a dynamic picture. East Asia has been continuing a pattern of increasing development and access to food, so the number of food insecure people has decreased and will continue to due so. Not only are people leaving a state of food insecurity and poverty, but people are achieving a middle-class lifestyle. Increasingly, the challenge people and policymakers face in this region is not eating enough but eating well - having diets that do not lead to obesity and that do not have an excessive impact on the environment.</w:t>
+        <w:t xml:space="preserve">Breaking down our model’s predictions by world region shows a dynamic picture. East Asia has been continuing a pattern of increasing development and access to food, so the number of food insecure people has decreased and will continue to due so. Not only are people leaving a state of food insecurity and poverty, but people are achieving a middle-class lifestyle. Increasingly, the challenge people and policymakers face in this region is not the challenge of eating enough but rather eating well - having diets that do not lead to obesity and that do not have an excessive impact on the environment.</w:t>
       </w:r>
     </w:p>
     <w:p>
@@ -291,7 +281,7 @@
         <w:pStyle w:val="BodyText"/>
       </w:pPr>
       <w:r>
-        <w:t xml:space="preserve">As the recent well-deserved Nobel Peace Price received by the World Food Programme shows, ensuring that all people on earth have access to safe, nutritious and sufficient is an important goal to strive for, and many organizations are currently paying attention to global hunger. The new World Hunger Clock will contribute to global efforts to achieve this goal and help policymakers to better understand where hunger still exists and how it is changing.</w:t>
+        <w:t xml:space="preserve">As the recent well-deserved Nobel Peace Price received by the World Food Programme shows, ensuring that all people on earth have access to safe, nutritious and sufficient food is an important goal to strive for, and many organizations are currently paying attention to global hunger. The new World Hunger Clock will contribute to global efforts to achieve this goal and help policymakers to better understand where hunger still exists and how it is changing.</w:t>
       </w:r>
     </w:p>
     <w:sectPr/>

</xml_diff>

<commit_message>
final blog and start of methodology for tool
</commit_message>
<xml_diff>
--- a/docs/hunger_clock_blog.docx
+++ b/docs/hunger_clock_blog.docx
@@ -1,55 +1,33 @@
 
 <file path=word/document.xml><?xml version="1.0" encoding="utf-8"?>
-<w:document xmlns:w="http://schemas.openxmlformats.org/wordprocessingml/2006/main" xmlns:m="http://schemas.openxmlformats.org/officeDocument/2006/math" xmlns:r="http://schemas.openxmlformats.org/officeDocument/2006/relationships" xmlns:o="urn:schemas-microsoft-com:office:office" xmlns:v="urn:schemas-microsoft-com:vml" xmlns:w10="urn:schemas-microsoft-com:office:word" xmlns:a="http://schemas.openxmlformats.org/drawingml/2006/main" xmlns:pic="http://schemas.openxmlformats.org/drawingml/2006/picture" xmlns:wp="http://schemas.openxmlformats.org/drawingml/2006/wordprocessingDrawing">
+<w:document xmlns:wpc="http://schemas.microsoft.com/office/word/2010/wordprocessingCanvas" xmlns:cx="http://schemas.microsoft.com/office/drawing/2014/chartex" xmlns:cx1="http://schemas.microsoft.com/office/drawing/2015/9/8/chartex" xmlns:cx2="http://schemas.microsoft.com/office/drawing/2015/10/21/chartex" xmlns:cx3="http://schemas.microsoft.com/office/drawing/2016/5/9/chartex" xmlns:cx4="http://schemas.microsoft.com/office/drawing/2016/5/10/chartex" xmlns:cx5="http://schemas.microsoft.com/office/drawing/2016/5/11/chartex" xmlns:cx6="http://schemas.microsoft.com/office/drawing/2016/5/12/chartex" xmlns:cx7="http://schemas.microsoft.com/office/drawing/2016/5/13/chartex" xmlns:cx8="http://schemas.microsoft.com/office/drawing/2016/5/14/chartex" xmlns:mc="http://schemas.openxmlformats.org/markup-compatibility/2006" xmlns:aink="http://schemas.microsoft.com/office/drawing/2016/ink" xmlns:am3d="http://schemas.microsoft.com/office/drawing/2017/model3d" xmlns:o="urn:schemas-microsoft-com:office:office" xmlns:r="http://schemas.openxmlformats.org/officeDocument/2006/relationships" xmlns:m="http://schemas.openxmlformats.org/officeDocument/2006/math" xmlns:v="urn:schemas-microsoft-com:vml" xmlns:wp14="http://schemas.microsoft.com/office/word/2010/wordprocessingDrawing" xmlns:wp="http://schemas.openxmlformats.org/drawingml/2006/wordprocessingDrawing" xmlns:w10="urn:schemas-microsoft-com:office:word" xmlns:w="http://schemas.openxmlformats.org/wordprocessingml/2006/main" xmlns:w14="http://schemas.microsoft.com/office/word/2010/wordml" xmlns:w15="http://schemas.microsoft.com/office/word/2012/wordml" xmlns:w16cex="http://schemas.microsoft.com/office/word/2018/wordml/cex" xmlns:w16cid="http://schemas.microsoft.com/office/word/2016/wordml/cid" xmlns:w16="http://schemas.microsoft.com/office/word/2018/wordml" xmlns:w16se="http://schemas.microsoft.com/office/word/2015/wordml/symex" xmlns:wpg="http://schemas.microsoft.com/office/word/2010/wordprocessingGroup" xmlns:wpi="http://schemas.microsoft.com/office/word/2010/wordprocessingInk" xmlns:wne="http://schemas.microsoft.com/office/word/2006/wordml" xmlns:wps="http://schemas.microsoft.com/office/word/2010/wordprocessingShape" mc:Ignorable="w14 w15 w16se w16cid w16 w16cex wp14">
   <w:body>
     <w:p>
       <w:pPr>
-        <w:pStyle w:val="Title"/>
-      </w:pPr>
-      <w:r>
-        <w:t xml:space="preserve">Ending</w:t>
-      </w:r>
-      <w:r>
-        <w:t xml:space="preserve"> </w:t>
-      </w:r>
-      <w:r>
-        <w:t xml:space="preserve">Global</w:t>
-      </w:r>
-      <w:r>
-        <w:t xml:space="preserve"> </w:t>
-      </w:r>
-      <w:r>
-        <w:t xml:space="preserve">Hunger</w:t>
-      </w:r>
-      <w:r>
-        <w:t xml:space="preserve"> </w:t>
-      </w:r>
-      <w:r>
-        <w:t xml:space="preserve">-</w:t>
-      </w:r>
-      <w:r>
-        <w:t xml:space="preserve"> </w:t>
-      </w:r>
-      <w:r>
-        <w:t xml:space="preserve">Are</w:t>
-      </w:r>
-      <w:r>
-        <w:t xml:space="preserve"> </w:t>
-      </w:r>
-      <w:r>
-        <w:t xml:space="preserve">We</w:t>
-      </w:r>
-      <w:r>
-        <w:t xml:space="preserve"> </w:t>
-      </w:r>
-      <w:r>
-        <w:t xml:space="preserve">On</w:t>
-      </w:r>
-      <w:r>
-        <w:t xml:space="preserve"> </w:t>
-      </w:r>
-      <w:r>
-        <w:t xml:space="preserve">Track?</w:t>
+        <w:pStyle w:val="Titel"/>
+        <w:rPr>
+          <w:color w:val="000000" w:themeColor="text1"/>
+        </w:rPr>
+      </w:pPr>
+      <w:r>
+        <w:rPr>
+          <w:color w:val="000000" w:themeColor="text1"/>
+        </w:rPr>
+        <w:t xml:space="preserve">Ending Global Hunger - Are We </w:t>
+      </w:r>
+      <w:proofErr w:type="gramStart"/>
+      <w:r>
+        <w:rPr>
+          <w:color w:val="000000" w:themeColor="text1"/>
+        </w:rPr>
+        <w:t>On</w:t>
+      </w:r>
+      <w:proofErr w:type="gramEnd"/>
+      <w:r>
+        <w:rPr>
+          <w:color w:val="000000" w:themeColor="text1"/>
+        </w:rPr>
+        <w:t xml:space="preserve"> Track?</w:t>
       </w:r>
     </w:p>
     <w:p>
@@ -57,167 +35,292 @@
         <w:pStyle w:val="Author"/>
       </w:pPr>
       <w:r>
-        <w:t xml:space="preserve">Matthew</w:t>
-      </w:r>
+        <w:t xml:space="preserve">Matthew Cooper, </w:t>
+      </w:r>
+      <w:proofErr w:type="spellStart"/>
+      <w:r>
+        <w:t>Homi</w:t>
+      </w:r>
+      <w:proofErr w:type="spellEnd"/>
       <w:r>
         <w:t xml:space="preserve"> </w:t>
       </w:r>
-      <w:r>
-        <w:t xml:space="preserve">Cooper,</w:t>
-      </w:r>
-      <w:r>
-        <w:t xml:space="preserve"> </w:t>
-      </w:r>
-      <w:r>
-        <w:t xml:space="preserve">Homi</w:t>
-      </w:r>
-      <w:r>
-        <w:t xml:space="preserve"> </w:t>
-      </w:r>
-      <w:r>
-        <w:t xml:space="preserve">Kharas,</w:t>
-      </w:r>
-      <w:r>
-        <w:t xml:space="preserve"> </w:t>
-      </w:r>
-      <w:r>
-        <w:t xml:space="preserve">Benjamin</w:t>
-      </w:r>
-      <w:r>
-        <w:t xml:space="preserve"> </w:t>
-      </w:r>
-      <w:r>
-        <w:t xml:space="preserve">Mueller</w:t>
+      <w:proofErr w:type="spellStart"/>
+      <w:r>
+        <w:t>Kharas</w:t>
+      </w:r>
+      <w:proofErr w:type="spellEnd"/>
+      <w:r>
+        <w:t>, Benjamin Mueller</w:t>
       </w:r>
     </w:p>
     <w:p>
       <w:pPr>
-        <w:pStyle w:val="Heading1"/>
-      </w:pPr>
-      <w:bookmarkStart w:id="20" w:name="a-global-picture-of-hunger"/>
-      <w:r>
-        <w:t xml:space="preserve">A Global Picture of Hunger</w:t>
-      </w:r>
-      <w:bookmarkEnd w:id="20"/>
+        <w:pStyle w:val="berschrift1"/>
+        <w:rPr>
+          <w:color w:val="000000" w:themeColor="text1"/>
+          <w:sz w:val="28"/>
+          <w:szCs w:val="28"/>
+        </w:rPr>
+      </w:pPr>
+      <w:bookmarkStart w:id="0" w:name="a-global-picture-of-hunger"/>
+      <w:r>
+        <w:rPr>
+          <w:color w:val="000000" w:themeColor="text1"/>
+          <w:sz w:val="28"/>
+          <w:szCs w:val="28"/>
+        </w:rPr>
+        <w:t xml:space="preserve">A </w:t>
+      </w:r>
+      <w:r>
+        <w:rPr>
+          <w:color w:val="000000" w:themeColor="text1"/>
+          <w:sz w:val="28"/>
+          <w:szCs w:val="28"/>
+        </w:rPr>
+        <w:t>G</w:t>
+      </w:r>
+      <w:r>
+        <w:rPr>
+          <w:color w:val="000000" w:themeColor="text1"/>
+          <w:sz w:val="28"/>
+          <w:szCs w:val="28"/>
+        </w:rPr>
+        <w:t xml:space="preserve">lobal </w:t>
+      </w:r>
+      <w:r>
+        <w:rPr>
+          <w:color w:val="000000" w:themeColor="text1"/>
+          <w:sz w:val="28"/>
+          <w:szCs w:val="28"/>
+        </w:rPr>
+        <w:t>P</w:t>
+      </w:r>
+      <w:r>
+        <w:rPr>
+          <w:color w:val="000000" w:themeColor="text1"/>
+          <w:sz w:val="28"/>
+          <w:szCs w:val="28"/>
+        </w:rPr>
+        <w:t xml:space="preserve">icture </w:t>
+      </w:r>
+      <w:r>
+        <w:rPr>
+          <w:color w:val="000000" w:themeColor="text1"/>
+          <w:sz w:val="28"/>
+          <w:szCs w:val="28"/>
+        </w:rPr>
+        <w:t>of</w:t>
+      </w:r>
+      <w:r>
+        <w:rPr>
+          <w:color w:val="000000" w:themeColor="text1"/>
+          <w:sz w:val="28"/>
+          <w:szCs w:val="28"/>
+        </w:rPr>
+        <w:t xml:space="preserve"> </w:t>
+      </w:r>
+      <w:r>
+        <w:rPr>
+          <w:color w:val="000000" w:themeColor="text1"/>
+          <w:sz w:val="28"/>
+          <w:szCs w:val="28"/>
+        </w:rPr>
+        <w:t>H</w:t>
+      </w:r>
+      <w:r>
+        <w:rPr>
+          <w:color w:val="000000" w:themeColor="text1"/>
+          <w:sz w:val="28"/>
+          <w:szCs w:val="28"/>
+        </w:rPr>
+        <w:t>unger</w:t>
+      </w:r>
+      <w:bookmarkEnd w:id="0"/>
     </w:p>
     <w:p>
       <w:pPr>
         <w:pStyle w:val="FirstParagraph"/>
       </w:pPr>
       <w:r>
-        <w:t xml:space="preserve">According to some metrics, food insecurity has been increasing in recent years</w:t>
-      </w:r>
-      <w:r>
-        <w:t xml:space="preserve"> </w:t>
-      </w:r>
-      <w:r>
-        <w:rPr>
-          <w:rStyle w:val="FootnoteReference"/>
-        </w:rPr>
-        <w:footnoteReference w:id="21"/>
-      </w:r>
-      <w:r>
-        <w:t xml:space="preserve">, and global food crises will be further exacerbated in 2020 by the coronavirus. But what can we expect for the next decade? What will current trends in climate change, economic growth, and demographic shifts mean for food security throughout the 2020s? With data from the FAO in partnership with Gallup World Poll, the</w:t>
-      </w:r>
-      <w:r>
-        <w:t xml:space="preserve"> </w:t>
-      </w:r>
-      <w:hyperlink r:id="rId22">
+        <w:t xml:space="preserve">Food insecurity has been </w:t>
+      </w:r>
+      <w:hyperlink r:id="rId7" w:history="1">
         <w:r>
           <w:rPr>
             <w:rStyle w:val="Hyperlink"/>
           </w:rPr>
-          <w:t xml:space="preserve">World Data Lab</w:t>
+          <w:t>increasing in recent years</w:t>
         </w:r>
       </w:hyperlink>
       <w:r>
+        <w:t xml:space="preserve">, and has been further </w:t>
+      </w:r>
+      <w:r>
+        <w:t>exacerbated in 2020 by the coronavirus</w:t>
+      </w:r>
+      <w:r>
+        <w:t xml:space="preserve">. </w:t>
+      </w:r>
+      <w:r>
+        <w:t xml:space="preserve">But what can we expect for the next decade? What will current trends in climate change, economic growth, and demographic shifts mean for food security throughout the 2020s? With data from the </w:t>
+      </w:r>
+      <w:r>
+        <w:t>Food and Agriculture Organization</w:t>
+      </w:r>
+      <w:r>
         <w:t xml:space="preserve"> </w:t>
       </w:r>
       <w:r>
-        <w:t xml:space="preserve">has used machine learning techniques and the latest forecasts of global change to estimate the dynamics of food insecurity for the coming decade. This forecast is displayed at subnational spatial resolution on</w:t>
-      </w:r>
-      <w:r>
-        <w:t xml:space="preserve"> </w:t>
-      </w:r>
-      <w:hyperlink r:id="rId23">
+        <w:t>in partnership with Gallup World Poll, th</w:t>
+      </w:r>
+      <w:r>
+        <w:t xml:space="preserve">e </w:t>
+      </w:r>
+      <w:hyperlink r:id="rId8" w:history="1">
         <w:r>
           <w:rPr>
             <w:rStyle w:val="Hyperlink"/>
           </w:rPr>
-          <w:t xml:space="preserve">The World Hunger Clock</w:t>
+          <w:t>World Data Lab</w:t>
         </w:r>
       </w:hyperlink>
       <w:r>
-        <w:t xml:space="preserve">, allowing policymakers to explore the data and answer important questions about hunger.</w:t>
-      </w:r>
-    </w:p>
-    <w:p>
-      <w:pPr>
-        <w:pStyle w:val="BodyText"/>
-      </w:pPr>
-      <w:r>
-        <w:t xml:space="preserve">Scientists have been studying food security for decades, and for many years, they relied on crude metrics, such as food available per capita, or the rate of stunting among children. However, these methods come with a variety of problems. Looking at the amount of food stored in national reserves doesn’t account for inequalities in access to that food, while population level metrics like rates of stunting are confounded by things like infectious disease and parasites.</w:t>
-      </w:r>
-    </w:p>
-    <w:p>
-      <w:pPr>
-        <w:pStyle w:val="BodyText"/>
-      </w:pPr>
-      <w:r>
-        <w:t xml:space="preserve">Today, scientists use a new metric called the</w:t>
-      </w:r>
-      <w:r>
         <w:t xml:space="preserve"> </w:t>
       </w:r>
-      <w:hyperlink r:id="rId24">
+      <w:r>
+        <w:t xml:space="preserve">has used machine learning techniques and the latest forecasts of global change to estimate the dynamics of food insecurity for the coming decade. This forecast is displayed at subnational spatial resolution on </w:t>
+      </w:r>
+      <w:r>
+        <w:rPr>
+          <w:color w:val="000000" w:themeColor="text1"/>
+        </w:rPr>
+        <w:t>the</w:t>
+      </w:r>
+      <w:r>
+        <w:rPr>
+          <w:color w:val="000000" w:themeColor="text1"/>
+        </w:rPr>
+        <w:t xml:space="preserve"> </w:t>
+      </w:r>
+      <w:hyperlink r:id="rId9" w:history="1">
         <w:r>
           <w:rPr>
             <w:rStyle w:val="Hyperlink"/>
           </w:rPr>
-          <w:t xml:space="preserve">Food Insecurity Experience Scale</w:t>
+          <w:t>World Hunger Clock</w:t>
         </w:r>
       </w:hyperlink>
       <w:r>
-        <w:t xml:space="preserve">, which measures people’s lived experiences of hunger, rather than just crude proxies for hunger. It involves questions about skipping meals, running out of food, and worrying about having enough to eat over the previous year. As one of the most informative and cross-culturally valid metrics of food insecurity, it was selected as one of the key indicators for the second Sustainable Development Goal of Zero Hunger. Now, with the World Hunger Clock, it is possible to explore this important metric at high spatial resolution including projections into the future for the entire world.</w:t>
+        <w:t>, allowing</w:t>
+      </w:r>
+      <w:r>
+        <w:t xml:space="preserve"> </w:t>
+      </w:r>
+      <w:r>
+        <w:t>policymakers to explore the data and answer important questions about hunger.</w:t>
       </w:r>
     </w:p>
     <w:p>
       <w:pPr>
-        <w:pStyle w:val="BodyText"/>
-      </w:pPr>
-      <w:r>
-        <w:t xml:space="preserve">To map world hunger, we trained a machine learning model with the best data available today on variables like wealth, education, demographics, urbanization, and the climate. Our model was able to predict recent historic rates of food insecurity with very high accuracy. Then, based on how those variables are likely to change in the coming years, we estimated rates of food insecurity into the future. Similarly to the World Poverty Clock, we will update our model as new data becomes available.</w:t>
+        <w:pStyle w:val="Textkrper"/>
+      </w:pPr>
+      <w:r>
+        <w:t>Scientists have been studying food security for decades, and for many years, they relied on crude metrics, such as food available per capita, or the rate of stunting among children. However, these methods come with a variety of problems. Looking at the amount of food stored in national reserves does</w:t>
+      </w:r>
+      <w:r>
+        <w:t xml:space="preserve"> not</w:t>
+      </w:r>
+      <w:r>
+        <w:t xml:space="preserve"> account for inequalities in access to that food, while population level metrics like rates of stunting are confounded by things like infectious disease and parasites.</w:t>
       </w:r>
     </w:p>
     <w:p>
       <w:pPr>
-        <w:pStyle w:val="BodyText"/>
-      </w:pPr>
-      <w:r>
-        <w:t xml:space="preserve">We used our model to predict both moderate food insecurity - eating less than you would like, as well as severe food insecurity - going an entire day without eating. The figure below shows our results, broken down by world region. On the whole, in recent years, our model confirms that both moderate and severe food insecurity have been on the rise in terms of absolute numbers. Due to the impact of the coronavirus on the global food system, 2020 and 2021 will see the highest levels of hunger in over a decade. Today, nearly 2.5 billion people - almost a full third of the world’s population - have some level of hunger, due to lacking the resources to purchase the food they would like, while 800,000 people are severely food insecure, going entire days without eating at least once.</w:t>
+        <w:pStyle w:val="Textkrper"/>
+      </w:pPr>
+      <w:r>
+        <w:t>Today, scientists use a new metric called the</w:t>
+      </w:r>
+      <w:r>
+        <w:t xml:space="preserve"> </w:t>
+      </w:r>
+      <w:hyperlink r:id="rId10" w:history="1">
+        <w:r>
+          <w:rPr>
+            <w:rStyle w:val="Hyperlink"/>
+          </w:rPr>
+          <w:t>Food Insecurity Experience Scale</w:t>
+        </w:r>
+      </w:hyperlink>
+      <w:r>
+        <w:t>, which measures people’s lived experiences of hunger, rather than just crude proxies for hunger. It involves questions about skipping meals, running out of food, and worrying about having enough to eat over the previous year. As one of the most informative and cross-culturally valid metrics of food insecurity, it was selected as one of the key indicators for the second Sustainable Development Goal of Zero Hunger. Now, with the World Hunger Clock, it is possible to explore this important metric at high spatial resolution including projections into the future for the entire world.</w:t>
       </w:r>
     </w:p>
     <w:p>
       <w:pPr>
+        <w:pStyle w:val="Textkrper"/>
+      </w:pPr>
+      <w:r>
+        <w:t>To map world hunger, we trained a machine learning model with the best data available today on variables like wealth, education, demographics, urbanization, and the climate. Our model was able to predict recent historic rates of food insecurity with very high accuracy. Then, based on how those variables are likely to change in the coming years, we estimated rates of food insecurity into the future.</w:t>
+      </w:r>
+    </w:p>
+    <w:p>
+      <w:pPr>
+        <w:pStyle w:val="Textkrper"/>
+      </w:pPr>
+      <w:r>
+        <w:t>We used our model to predict both moderate food insecurity - eating less than you would like, as well as severe food insecurity - going an entire day without eating. The figure below shows our results</w:t>
+      </w:r>
+      <w:r>
+        <w:t xml:space="preserve"> aggregated for the whole world</w:t>
+      </w:r>
+      <w:r>
+        <w:t xml:space="preserve">. </w:t>
+      </w:r>
+      <w:r>
+        <w:t>I</w:t>
+      </w:r>
+      <w:r>
+        <w:t xml:space="preserve">n recent years, our model confirms that both moderate and severe food insecurity have been on the rise in terms of absolute numbers. Due to the impact of the coronavirus on the global food system, 2020 and 2021 will see the highest levels of hunger in over a decade. Today, nearly 2.5 billion people - almost a full third of the world’s population - have some level of hunger, due to lacking the </w:t>
+      </w:r>
+      <w:r>
+        <w:lastRenderedPageBreak/>
+        <w:t>resources to purchase the food they would like, while 800,000 people are severely food insecure, going entire days without eating at least once.</w:t>
+      </w:r>
+    </w:p>
+    <w:p>
+      <w:pPr>
         <w:pStyle w:val="CaptionedFigure"/>
-      </w:pPr>
-      <w:r>
+        <w:jc w:val="center"/>
+      </w:pPr>
+      <w:r>
+        <w:rPr>
+          <w:noProof/>
+        </w:rPr>
         <w:drawing>
-          <wp:inline>
-            <wp:extent cx="4758549" cy="3633134"/>
-            <wp:effectExtent b="0" l="0" r="0" t="0"/>
-            <wp:docPr descr="Number of people with moderate and severe food insecurity" title="" id="1" name="Picture"/>
-            <a:graphic>
+          <wp:inline distT="0" distB="0" distL="0" distR="0" wp14:anchorId="17D7AB8D" wp14:editId="465FB3B7">
+            <wp:extent cx="4758549" cy="2719170"/>
+            <wp:effectExtent l="0" t="0" r="0" b="0"/>
+            <wp:docPr id="1" name="Picture"/>
+            <wp:cNvGraphicFramePr/>
+            <a:graphic xmlns:a="http://schemas.openxmlformats.org/drawingml/2006/main">
               <a:graphicData uri="http://schemas.openxmlformats.org/drawingml/2006/picture">
-                <pic:pic>
+                <pic:pic xmlns:pic="http://schemas.openxmlformats.org/drawingml/2006/picture">
                   <pic:nvPicPr>
-                    <pic:cNvPr descr="img/Blog_Graph.png" id="0" name="Picture"/>
+                    <pic:cNvPr id="1" name="Picture"/>
                     <pic:cNvPicPr>
-                      <a:picLocks noChangeArrowheads="1" noChangeAspect="1"/>
+                      <a:picLocks noChangeAspect="1" noChangeArrowheads="1"/>
                     </pic:cNvPicPr>
                   </pic:nvPicPr>
                   <pic:blipFill>
-                    <a:blip r:embed="rId25"/>
+                    <a:blip r:embed="rId11" cstate="print">
+                      <a:extLst>
+                        <a:ext uri="{28A0092B-C50C-407E-A947-70E740481C1C}">
+                          <a14:useLocalDpi xmlns:a14="http://schemas.microsoft.com/office/drawing/2010/main" val="0"/>
+                        </a:ext>
+                      </a:extLst>
+                    </a:blip>
                     <a:stretch>
                       <a:fillRect/>
                     </a:stretch>
@@ -225,7 +328,7 @@
                   <pic:spPr bwMode="auto">
                     <a:xfrm>
                       <a:off x="0" y="0"/>
-                      <a:ext cx="4758549" cy="3633134"/>
+                      <a:ext cx="4758549" cy="2719170"/>
                     </a:xfrm>
                     <a:prstGeom prst="rect">
                       <a:avLst/>
@@ -247,84 +350,182 @@
     <w:p>
       <w:pPr>
         <w:pStyle w:val="ImageCaption"/>
-      </w:pPr>
-      <w:r>
-        <w:t xml:space="preserve">Number of people with moderate and severe food insecurity</w:t>
+        <w:jc w:val="center"/>
+      </w:pPr>
+      <w:r>
+        <w:t>Number of people with moderate and severe food insecurity</w:t>
       </w:r>
     </w:p>
     <w:p>
       <w:pPr>
-        <w:pStyle w:val="BodyText"/>
-      </w:pPr>
-      <w:r>
-        <w:t xml:space="preserve">Breaking down our model’s predictions by world region shows a dynamic picture. East Asia has been continuing a pattern of increasing development and access to food, so the number of food insecure people has decreased and will continue to due so. Not only are people leaving a state of food insecurity and poverty, but people are achieving a middle-class lifestyle. Increasingly, the challenge people and policymakers face in this region is not the challenge of eating enough but rather eating well - having diets that do not lead to obesity and that do not have an excessive impact on the environment.</w:t>
-      </w:r>
+        <w:pStyle w:val="berschrift1"/>
+        <w:rPr>
+          <w:color w:val="000000" w:themeColor="text1"/>
+          <w:sz w:val="28"/>
+          <w:szCs w:val="28"/>
+        </w:rPr>
+      </w:pPr>
+      <w:bookmarkStart w:id="1" w:name="Xe37cdcba7096f932367c77decf79562b0d63cbc"/>
+      <w:r>
+        <w:rPr>
+          <w:color w:val="000000" w:themeColor="text1"/>
+          <w:sz w:val="28"/>
+          <w:szCs w:val="28"/>
+        </w:rPr>
+        <w:t xml:space="preserve">Where Things Are Getting Worse </w:t>
+      </w:r>
+      <w:r>
+        <w:rPr>
+          <w:color w:val="000000" w:themeColor="text1"/>
+          <w:sz w:val="28"/>
+          <w:szCs w:val="28"/>
+        </w:rPr>
+        <w:t>and</w:t>
+      </w:r>
+      <w:r>
+        <w:rPr>
+          <w:color w:val="000000" w:themeColor="text1"/>
+          <w:sz w:val="28"/>
+          <w:szCs w:val="28"/>
+        </w:rPr>
+        <w:t xml:space="preserve"> Where They Are Getting Better</w:t>
+      </w:r>
+      <w:bookmarkEnd w:id="1"/>
     </w:p>
     <w:p>
       <w:pPr>
-        <w:pStyle w:val="BodyText"/>
-      </w:pPr>
-      <w:r>
-        <w:t xml:space="preserve">In Sub-Saharan Africa, on the other hand, the number of food insecure will continue to rise. While economic development will continue rapidly, in many parts of Africa, population growth will outpace the improvements in food security. Many lower-middle income African countries will make large strides in decreasing the rate of food security, particularly Senegal, Ghana, Nigeria, Kenya, and Ethiopia, but in absolute numbers, food insecurity will continue to increase throughout the continent.</w:t>
+        <w:pStyle w:val="Textkrper"/>
+      </w:pPr>
+      <w:r>
+        <w:t xml:space="preserve">Breaking down our model’s predictions by world region shows a dynamic picture. East Asia has been continuing a pattern of increasing development and access to food, so the number of food insecure people has decreased and will continue to </w:t>
+      </w:r>
+      <w:r>
+        <w:t>do</w:t>
+      </w:r>
+      <w:r>
+        <w:t xml:space="preserve"> so. Not only are people leaving a state of food insecurity and poverty, but people are achieving a middle-class lifestyle. Increasingly, the challenge people and policymakers face in this region is not the challenge of eating enough but rather eating well - having diets that do not lead to obesity and that do not have an excessive impact on the environment.</w:t>
       </w:r>
     </w:p>
     <w:p>
       <w:pPr>
-        <w:pStyle w:val="BodyText"/>
-      </w:pPr>
-      <w:r>
-        <w:t xml:space="preserve">Finally, South Asia is predicted to turn a corner on food insecurity. Having seen the number of hungry people increase throughout the last decade, the number of both moderate and severely food insecure people will begin to decrease in the early 2020s. This is due to a combination of economic growth bringing people out of poverty as well as the fruits of long-term trends in reduced stunting and malnutrition.</w:t>
+        <w:pStyle w:val="Textkrper"/>
+      </w:pPr>
+      <w:r>
+        <w:t>In Sub-Saharan Africa, on the other hand, the number of food insecure will continue to rise. While economic development will continue rapidly, in many parts of Africa, population growth will outpace the improvements in food security. Many lower-middle income African countries will make large strides in decreasing the rate of food security, particularly Senegal, Ghana, Nigeria, Kenya, and Ethiopia, but in absolute numbers, food insecurity will continue to increase throughout the continent.</w:t>
       </w:r>
     </w:p>
     <w:p>
       <w:pPr>
-        <w:pStyle w:val="BodyText"/>
-      </w:pPr>
-      <w:r>
-        <w:t xml:space="preserve">As the recent well-deserved Nobel Peace Price received by the World Food Programme shows, ensuring that all people on earth have access to safe, nutritious and sufficient food is an important goal to strive for, and many organizations are currently paying attention to global hunger. The new World Hunger Clock will contribute to global efforts to achieve this goal and help policymakers to better understand where hunger still exists and how it is changing.</w:t>
+        <w:pStyle w:val="Textkrper"/>
+      </w:pPr>
+      <w:r>
+        <w:t>Finally, South Asia is predicted to turn a corner on food insecurity. Having seen the number of hungry people increase throughout the last decade, the number of both moderate and severely food insecure people will begin to decrease in the early 2020s. This is due to a combination of economic growth bringing people out of poverty as well as the fruits of long-term trends in reduced stunting and malnutrition.</w:t>
       </w:r>
     </w:p>
-    <w:sectPr/>
+    <w:p>
+      <w:pPr>
+        <w:pStyle w:val="Textkrper"/>
+      </w:pPr>
+      <w:r>
+        <w:t>As the recent well-deserved Nobel Peace Price received by the World Food Programme shows, ensuring that all people on earth have access to safe, nutritious and sufficient food is an important goal to strive for, and many organizations are currently paying attention to global hunger. The</w:t>
+      </w:r>
+      <w:r>
+        <w:t xml:space="preserve"> novel</w:t>
+      </w:r>
+      <w:r>
+        <w:t xml:space="preserve"> World Hunger Clock will contribute to global efforts to achieve </w:t>
+      </w:r>
+      <w:r>
+        <w:lastRenderedPageBreak/>
+        <w:t>this goal and help policymakers to better understand where hunger still exists and how it is changing.</w:t>
+      </w:r>
+    </w:p>
+    <w:p>
+      <w:pPr>
+        <w:pStyle w:val="Textkrper"/>
+      </w:pPr>
+    </w:p>
+    <w:p>
+      <w:pPr>
+        <w:pStyle w:val="Textkrper"/>
+      </w:pPr>
+      <w:r>
+        <w:t>The World Hunger Clock</w:t>
+      </w:r>
+      <w:r>
+        <w:t xml:space="preserve"> </w:t>
+      </w:r>
+      <w:r>
+        <w:t xml:space="preserve">is </w:t>
+      </w:r>
+      <w:r>
+        <w:t>supported by</w:t>
+      </w:r>
+      <w:r>
+        <w:t xml:space="preserve"> the</w:t>
+      </w:r>
+      <w:r>
+        <w:t xml:space="preserve"> </w:t>
+      </w:r>
+      <w:hyperlink r:id="rId12" w:history="1">
+        <w:r>
+          <w:rPr>
+            <w:rStyle w:val="Hyperlink"/>
+          </w:rPr>
+          <w:t>International Fund for Agricultural Development</w:t>
+        </w:r>
+      </w:hyperlink>
+      <w:r>
+        <w:t>.</w:t>
+      </w:r>
+    </w:p>
+    <w:sectPr>
+      <w:pgSz w:w="12240" w:h="15840"/>
+      <w:pgMar w:top="1417" w:right="1417" w:bottom="1134" w:left="1417" w:header="720" w:footer="720" w:gutter="0"/>
+      <w:cols w:space="720"/>
+    </w:sectPr>
   </w:body>
 </w:document>
 </file>
 
-<file path=word/comments.xml><?xml version="1.0" encoding="utf-8"?>
-<w:comments xmlns:w="http://schemas.openxmlformats.org/wordprocessingml/2006/main" xmlns:m="http://schemas.openxmlformats.org/officeDocument/2006/math" xmlns:r="http://schemas.openxmlformats.org/officeDocument/2006/relationships" xmlns:o="urn:schemas-microsoft-com:office:office" xmlns:v="urn:schemas-microsoft-com:vml" xmlns:w10="urn:schemas-microsoft-com:office:word" xmlns:a="http://schemas.openxmlformats.org/drawingml/2006/main" xmlns:pic="http://schemas.openxmlformats.org/drawingml/2006/picture" xmlns:wp="http://schemas.openxmlformats.org/drawingml/2006/wordprocessingDrawing"/>
+<file path=word/endnotes.xml><?xml version="1.0" encoding="utf-8"?>
+<w:endnotes xmlns:wpc="http://schemas.microsoft.com/office/word/2010/wordprocessingCanvas" xmlns:cx="http://schemas.microsoft.com/office/drawing/2014/chartex" xmlns:cx1="http://schemas.microsoft.com/office/drawing/2015/9/8/chartex" xmlns:cx2="http://schemas.microsoft.com/office/drawing/2015/10/21/chartex" xmlns:cx3="http://schemas.microsoft.com/office/drawing/2016/5/9/chartex" xmlns:cx4="http://schemas.microsoft.com/office/drawing/2016/5/10/chartex" xmlns:cx5="http://schemas.microsoft.com/office/drawing/2016/5/11/chartex" xmlns:cx6="http://schemas.microsoft.com/office/drawing/2016/5/12/chartex" xmlns:cx7="http://schemas.microsoft.com/office/drawing/2016/5/13/chartex" xmlns:cx8="http://schemas.microsoft.com/office/drawing/2016/5/14/chartex" xmlns:mc="http://schemas.openxmlformats.org/markup-compatibility/2006" xmlns:aink="http://schemas.microsoft.com/office/drawing/2016/ink" xmlns:am3d="http://schemas.microsoft.com/office/drawing/2017/model3d" xmlns:o="urn:schemas-microsoft-com:office:office" xmlns:r="http://schemas.openxmlformats.org/officeDocument/2006/relationships" xmlns:m="http://schemas.openxmlformats.org/officeDocument/2006/math" xmlns:v="urn:schemas-microsoft-com:vml" xmlns:wp14="http://schemas.microsoft.com/office/word/2010/wordprocessingDrawing" xmlns:wp="http://schemas.openxmlformats.org/drawingml/2006/wordprocessingDrawing" xmlns:w10="urn:schemas-microsoft-com:office:word" xmlns:w="http://schemas.openxmlformats.org/wordprocessingml/2006/main" xmlns:w14="http://schemas.microsoft.com/office/word/2010/wordml" xmlns:w15="http://schemas.microsoft.com/office/word/2012/wordml" xmlns:w16cex="http://schemas.microsoft.com/office/word/2018/wordml/cex" xmlns:w16cid="http://schemas.microsoft.com/office/word/2016/wordml/cid" xmlns:w16="http://schemas.microsoft.com/office/word/2018/wordml" xmlns:w16se="http://schemas.microsoft.com/office/word/2015/wordml/symex" xmlns:wpg="http://schemas.microsoft.com/office/word/2010/wordprocessingGroup" xmlns:wpi="http://schemas.microsoft.com/office/word/2010/wordprocessingInk" xmlns:wne="http://schemas.microsoft.com/office/word/2006/wordml" xmlns:wps="http://schemas.microsoft.com/office/word/2010/wordprocessingShape" mc:Ignorable="w14 w15 w16se w16cid w16 w16cex wp14">
+  <w:endnote w:type="separator" w:id="-1">
+    <w:p>
+      <w:pPr>
+        <w:spacing w:after="0"/>
+      </w:pPr>
+      <w:r>
+        <w:separator/>
+      </w:r>
+    </w:p>
+  </w:endnote>
+  <w:endnote w:type="continuationSeparator" w:id="0">
+    <w:p>
+      <w:pPr>
+        <w:spacing w:after="0"/>
+      </w:pPr>
+      <w:r>
+        <w:continuationSeparator/>
+      </w:r>
+    </w:p>
+  </w:endnote>
+</w:endnotes>
 </file>
 
 <file path=word/footnotes.xml><?xml version="1.0" encoding="utf-8"?>
-<w:footnotes xmlns:w="http://schemas.openxmlformats.org/wordprocessingml/2006/main" xmlns:m="http://schemas.openxmlformats.org/officeDocument/2006/math" xmlns:r="http://schemas.openxmlformats.org/officeDocument/2006/relationships" xmlns:o="urn:schemas-microsoft-com:office:office" xmlns:v="urn:schemas-microsoft-com:vml" xmlns:w10="urn:schemas-microsoft-com:office:word" xmlns:a="http://schemas.openxmlformats.org/drawingml/2006/main" xmlns:pic="http://schemas.openxmlformats.org/drawingml/2006/picture" xmlns:wp="http://schemas.openxmlformats.org/drawingml/2006/wordprocessingDrawing">
+<w:footnotes xmlns:wpc="http://schemas.microsoft.com/office/word/2010/wordprocessingCanvas" xmlns:cx="http://schemas.microsoft.com/office/drawing/2014/chartex" xmlns:cx1="http://schemas.microsoft.com/office/drawing/2015/9/8/chartex" xmlns:cx2="http://schemas.microsoft.com/office/drawing/2015/10/21/chartex" xmlns:cx3="http://schemas.microsoft.com/office/drawing/2016/5/9/chartex" xmlns:cx4="http://schemas.microsoft.com/office/drawing/2016/5/10/chartex" xmlns:cx5="http://schemas.microsoft.com/office/drawing/2016/5/11/chartex" xmlns:cx6="http://schemas.microsoft.com/office/drawing/2016/5/12/chartex" xmlns:cx7="http://schemas.microsoft.com/office/drawing/2016/5/13/chartex" xmlns:cx8="http://schemas.microsoft.com/office/drawing/2016/5/14/chartex" xmlns:mc="http://schemas.openxmlformats.org/markup-compatibility/2006" xmlns:aink="http://schemas.microsoft.com/office/drawing/2016/ink" xmlns:am3d="http://schemas.microsoft.com/office/drawing/2017/model3d" xmlns:o="urn:schemas-microsoft-com:office:office" xmlns:r="http://schemas.openxmlformats.org/officeDocument/2006/relationships" xmlns:m="http://schemas.openxmlformats.org/officeDocument/2006/math" xmlns:v="urn:schemas-microsoft-com:vml" xmlns:wp14="http://schemas.microsoft.com/office/word/2010/wordprocessingDrawing" xmlns:wp="http://schemas.openxmlformats.org/drawingml/2006/wordprocessingDrawing" xmlns:w10="urn:schemas-microsoft-com:office:word" xmlns:w="http://schemas.openxmlformats.org/wordprocessingml/2006/main" xmlns:w14="http://schemas.microsoft.com/office/word/2010/wordml" xmlns:w15="http://schemas.microsoft.com/office/word/2012/wordml" xmlns:w16cex="http://schemas.microsoft.com/office/word/2018/wordml/cex" xmlns:w16cid="http://schemas.microsoft.com/office/word/2016/wordml/cid" xmlns:w16="http://schemas.microsoft.com/office/word/2018/wordml" xmlns:w16se="http://schemas.microsoft.com/office/word/2015/wordml/symex" xmlns:wpg="http://schemas.microsoft.com/office/word/2010/wordprocessingGroup" xmlns:wpi="http://schemas.microsoft.com/office/word/2010/wordprocessingInk" xmlns:wne="http://schemas.microsoft.com/office/word/2006/wordml" xmlns:wps="http://schemas.microsoft.com/office/word/2010/wordprocessingShape" mc:Ignorable="w14 w15 w16se w16cid w16 w16cex wp14">
+  <w:footnote w:type="separator" w:id="-1">
+    <w:p>
+      <w:r>
+        <w:separator/>
+      </w:r>
+    </w:p>
+  </w:footnote>
   <w:footnote w:type="continuationSeparator" w:id="0">
     <w:p>
       <w:r>
         <w:continuationSeparator/>
-      </w:r>
-    </w:p>
-  </w:footnote>
-  <w:footnote w:type="separator" w:id="-1">
-    <w:p>
-      <w:r>
-        <w:separator/>
-      </w:r>
-    </w:p>
-  </w:footnote>
-  <w:footnote w:id="21">
-    <w:p>
-      <w:pPr>
-        <w:pStyle w:val="FootnoteText"/>
-      </w:pPr>
-      <w:r>
-        <w:rPr>
-          <w:rStyle w:val="FootnoteReference"/>
-        </w:rPr>
-        <w:footnoteRef/>
-      </w:r>
-      <w:r>
-        <w:t xml:space="preserve"> </w:t>
-      </w:r>
-      <w:r>
-        <w:t xml:space="preserve">http://www.fao.org/3/ca9692en/online/ca9692en.html</w:t>
       </w:r>
     </w:p>
   </w:footnote>
@@ -332,10 +533,11 @@
 </file>
 
 <file path=word/numbering.xml><?xml version="1.0" encoding="utf-8"?>
-<w:numbering xmlns:w="http://schemas.openxmlformats.org/wordprocessingml/2006/main">
-  <w:abstractNum w:abstractNumId="990">
-    <w:nsid w:val="170cd2de"/>
+<w:numbering xmlns:wpc="http://schemas.microsoft.com/office/word/2010/wordprocessingCanvas" xmlns:cx="http://schemas.microsoft.com/office/drawing/2014/chartex" xmlns:cx1="http://schemas.microsoft.com/office/drawing/2015/9/8/chartex" xmlns:cx2="http://schemas.microsoft.com/office/drawing/2015/10/21/chartex" xmlns:cx3="http://schemas.microsoft.com/office/drawing/2016/5/9/chartex" xmlns:cx4="http://schemas.microsoft.com/office/drawing/2016/5/10/chartex" xmlns:cx5="http://schemas.microsoft.com/office/drawing/2016/5/11/chartex" xmlns:cx6="http://schemas.microsoft.com/office/drawing/2016/5/12/chartex" xmlns:cx7="http://schemas.microsoft.com/office/drawing/2016/5/13/chartex" xmlns:cx8="http://schemas.microsoft.com/office/drawing/2016/5/14/chartex" xmlns:mc="http://schemas.openxmlformats.org/markup-compatibility/2006" xmlns:aink="http://schemas.microsoft.com/office/drawing/2016/ink" xmlns:am3d="http://schemas.microsoft.com/office/drawing/2017/model3d" xmlns:o="urn:schemas-microsoft-com:office:office" xmlns:r="http://schemas.openxmlformats.org/officeDocument/2006/relationships" xmlns:m="http://schemas.openxmlformats.org/officeDocument/2006/math" xmlns:v="urn:schemas-microsoft-com:vml" xmlns:wp14="http://schemas.microsoft.com/office/word/2010/wordprocessingDrawing" xmlns:wp="http://schemas.openxmlformats.org/drawingml/2006/wordprocessingDrawing" xmlns:w10="urn:schemas-microsoft-com:office:word" xmlns:w="http://schemas.openxmlformats.org/wordprocessingml/2006/main" xmlns:w14="http://schemas.microsoft.com/office/word/2010/wordml" xmlns:w15="http://schemas.microsoft.com/office/word/2012/wordml" xmlns:w16cex="http://schemas.microsoft.com/office/word/2018/wordml/cex" xmlns:w16cid="http://schemas.microsoft.com/office/word/2016/wordml/cid" xmlns:w16="http://schemas.microsoft.com/office/word/2018/wordml" xmlns:w16se="http://schemas.microsoft.com/office/word/2015/wordml/symex" xmlns:wpg="http://schemas.microsoft.com/office/word/2010/wordprocessingGroup" xmlns:wpi="http://schemas.microsoft.com/office/word/2010/wordprocessingInk" xmlns:wne="http://schemas.microsoft.com/office/word/2006/wordml" xmlns:wps="http://schemas.microsoft.com/office/word/2010/wordprocessingShape" mc:Ignorable="w14 w15 w16se w16cid w16 w16cex wp14">
+  <w:abstractNum w:abstractNumId="0" w15:restartNumberingAfterBreak="0">
+    <w:nsid w:val="170CD2DE"/>
     <w:multiLevelType w:val="multilevel"/>
+    <w:tmpl w:val="23EA4C7A"/>
     <w:lvl w:ilvl="0">
       <w:numFmt w:val="bullet"/>
       <w:lvlText w:val=" "/>
@@ -436,9 +638,10 @@
       </w:pPr>
     </w:lvl>
   </w:abstractNum>
-  <w:abstractNum w:abstractNumId="990">
-    <w:nsid w:val="2c1ae401"/>
+  <w:abstractNum w:abstractNumId="1" w15:restartNumberingAfterBreak="0">
+    <w:nsid w:val="2C1AE401"/>
     <w:multiLevelType w:val="multilevel"/>
+    <w:tmpl w:val="624A368C"/>
     <w:lvl w:ilvl="0">
       <w:numFmt w:val="bullet"/>
       <w:lvlText w:val=" "/>
@@ -539,17 +742,17 @@
       </w:pPr>
     </w:lvl>
   </w:abstractNum>
-  <w:num w:numId="1000">
-    <w:abstractNumId w:val="990"/>
+  <w:num w:numId="1">
+    <w:abstractNumId w:val="0"/>
   </w:num>
-  <w:num w:numId="1000">
-    <w:abstractNumId w:val="990"/>
+  <w:num w:numId="2">
+    <w:abstractNumId w:val="0"/>
   </w:num>
 </w:numbering>
 </file>
 
 <file path=word/styles.xml><?xml version="1.0" encoding="utf-8"?>
-<w:styles xmlns:r="http://schemas.openxmlformats.org/officeDocument/2006/relationships" xmlns:w="http://schemas.openxmlformats.org/wordprocessingml/2006/main">
+<w:styles xmlns:mc="http://schemas.openxmlformats.org/markup-compatibility/2006" xmlns:r="http://schemas.openxmlformats.org/officeDocument/2006/relationships" xmlns:w="http://schemas.openxmlformats.org/wordprocessingml/2006/main" xmlns:w14="http://schemas.microsoft.com/office/word/2010/wordml" xmlns:w15="http://schemas.microsoft.com/office/word/2012/wordml" xmlns:w16cex="http://schemas.microsoft.com/office/word/2018/wordml/cex" xmlns:w16cid="http://schemas.microsoft.com/office/word/2016/wordml/cid" xmlns:w16="http://schemas.microsoft.com/office/word/2018/wordml" xmlns:w16se="http://schemas.microsoft.com/office/word/2015/wordml/symex" mc:Ignorable="w14 w15 w16se w16cid w16 w16cex">
   <w:docDefaults>
     <w:rPrDefault>
       <w:rPr>
@@ -565,117 +768,353 @@
       </w:pPr>
     </w:pPrDefault>
   </w:docDefaults>
-  <w:latentStyles w:defLockedState="0" w:defUIPriority="0" w:defSemiHidden="0" w:defUnhideWhenUsed="0" w:defQFormat="0" w:count="276"/>
-  <w:style w:type="paragraph" w:default="1" w:styleId="Normal">
+  <w:latentStyles w:defLockedState="0" w:defUIPriority="0" w:defSemiHidden="0" w:defUnhideWhenUsed="0" w:defQFormat="0" w:count="376">
+    <w:lsdException w:name="heading 5" w:semiHidden="1" w:unhideWhenUsed="1"/>
+    <w:lsdException w:name="index 2" w:semiHidden="1" w:unhideWhenUsed="1"/>
+    <w:lsdException w:name="index 3" w:semiHidden="1" w:unhideWhenUsed="1"/>
+    <w:lsdException w:name="index 4" w:semiHidden="1" w:unhideWhenUsed="1"/>
+    <w:lsdException w:name="index 5" w:semiHidden="1" w:unhideWhenUsed="1"/>
+    <w:lsdException w:name="index 6" w:semiHidden="1" w:unhideWhenUsed="1"/>
+    <w:lsdException w:name="index 7" w:semiHidden="1" w:unhideWhenUsed="1"/>
+    <w:lsdException w:name="index 8" w:semiHidden="1" w:unhideWhenUsed="1"/>
+    <w:lsdException w:name="index 9" w:semiHidden="1" w:unhideWhenUsed="1"/>
+    <w:lsdException w:name="toc 1" w:semiHidden="1" w:unhideWhenUsed="1"/>
+    <w:lsdException w:name="toc 2" w:semiHidden="1" w:unhideWhenUsed="1"/>
+    <w:lsdException w:name="toc 3" w:semiHidden="1" w:unhideWhenUsed="1"/>
+    <w:lsdException w:name="toc 4" w:semiHidden="1" w:unhideWhenUsed="1"/>
+    <w:lsdException w:name="toc 5" w:semiHidden="1" w:unhideWhenUsed="1"/>
+    <w:lsdException w:name="toc 6" w:semiHidden="1" w:unhideWhenUsed="1"/>
+    <w:lsdException w:name="toc 7" w:semiHidden="1" w:unhideWhenUsed="1"/>
+    <w:lsdException w:name="toc 8" w:semiHidden="1" w:unhideWhenUsed="1"/>
+    <w:lsdException w:name="toc 9" w:semiHidden="1" w:unhideWhenUsed="1"/>
+    <w:lsdException w:name="Normal Indent" w:semiHidden="1" w:unhideWhenUsed="1"/>
+    <w:lsdException w:name="footnote text" w:semiHidden="1" w:unhideWhenUsed="1"/>
+    <w:lsdException w:name="annotation text" w:semiHidden="1" w:unhideWhenUsed="1"/>
+    <w:lsdException w:name="header" w:semiHidden="1" w:unhideWhenUsed="1"/>
+    <w:lsdException w:name="footer" w:semiHidden="1" w:unhideWhenUsed="1"/>
+    <w:lsdException w:name="index heading" w:semiHidden="1" w:unhideWhenUsed="1"/>
+    <w:lsdException w:name="caption" w:semiHidden="1" w:unhideWhenUsed="1"/>
+    <w:lsdException w:name="table of figures" w:semiHidden="1" w:unhideWhenUsed="1"/>
+    <w:lsdException w:name="envelope address" w:semiHidden="1" w:unhideWhenUsed="1"/>
+    <w:lsdException w:name="envelope return" w:semiHidden="1" w:unhideWhenUsed="1"/>
+    <w:lsdException w:name="footnote reference" w:semiHidden="1" w:unhideWhenUsed="1"/>
+    <w:lsdException w:name="annotation reference" w:semiHidden="1" w:unhideWhenUsed="1"/>
+    <w:lsdException w:name="line number" w:semiHidden="1" w:unhideWhenUsed="1"/>
+    <w:lsdException w:name="page number" w:semiHidden="1" w:unhideWhenUsed="1"/>
+    <w:lsdException w:name="endnote reference" w:semiHidden="1" w:unhideWhenUsed="1"/>
+    <w:lsdException w:name="endnote text" w:semiHidden="1" w:unhideWhenUsed="1"/>
+    <w:lsdException w:name="table of authorities" w:semiHidden="1" w:unhideWhenUsed="1"/>
+    <w:lsdException w:name="macro" w:semiHidden="1" w:unhideWhenUsed="1"/>
+    <w:lsdException w:name="toa heading" w:semiHidden="1" w:unhideWhenUsed="1"/>
+    <w:lsdException w:name="List" w:semiHidden="1" w:unhideWhenUsed="1"/>
+    <w:lsdException w:name="List Bullet" w:semiHidden="1" w:unhideWhenUsed="1"/>
+    <w:lsdException w:name="List Number" w:semiHidden="1" w:unhideWhenUsed="1"/>
+    <w:lsdException w:name="List 2" w:semiHidden="1" w:unhideWhenUsed="1"/>
+    <w:lsdException w:name="List 3" w:semiHidden="1" w:unhideWhenUsed="1"/>
+    <w:lsdException w:name="List 4" w:semiHidden="1" w:unhideWhenUsed="1"/>
+    <w:lsdException w:name="List Bullet 2" w:semiHidden="1" w:unhideWhenUsed="1"/>
+    <w:lsdException w:name="List Bullet 3" w:semiHidden="1" w:unhideWhenUsed="1"/>
+    <w:lsdException w:name="List Number 2" w:semiHidden="1" w:unhideWhenUsed="1"/>
+    <w:lsdException w:name="List Number 3" w:semiHidden="1" w:unhideWhenUsed="1"/>
+    <w:lsdException w:name="List Number 4" w:semiHidden="1" w:unhideWhenUsed="1"/>
+    <w:lsdException w:name="List Number 5" w:semiHidden="1" w:unhideWhenUsed="1"/>
+    <w:lsdException w:name="Closing" w:semiHidden="1" w:unhideWhenUsed="1"/>
+    <w:lsdException w:name="Signature" w:semiHidden="1" w:unhideWhenUsed="1"/>
+    <w:lsdException w:name="Default Paragraph Font" w:semiHidden="1" w:unhideWhenUsed="1"/>
+    <w:lsdException w:name="Body Text" w:semiHidden="1" w:unhideWhenUsed="1"/>
+    <w:lsdException w:name="Body Text Indent" w:semiHidden="1" w:unhideWhenUsed="1"/>
+    <w:lsdException w:name="List Continue" w:semiHidden="1" w:unhideWhenUsed="1"/>
+    <w:lsdException w:name="List Continue 2" w:semiHidden="1" w:unhideWhenUsed="1"/>
+    <w:lsdException w:name="List Continue 3" w:semiHidden="1" w:unhideWhenUsed="1"/>
+    <w:lsdException w:name="List Continue 4" w:semiHidden="1" w:unhideWhenUsed="1"/>
+    <w:lsdException w:name="List Continue 5" w:semiHidden="1" w:unhideWhenUsed="1"/>
+    <w:lsdException w:name="Message Header" w:semiHidden="1" w:unhideWhenUsed="1"/>
+    <w:lsdException w:name="Salutation" w:semiHidden="1" w:unhideWhenUsed="1"/>
+    <w:lsdException w:name="Date" w:semiHidden="1" w:unhideWhenUsed="1"/>
+    <w:lsdException w:name="Body Text First Indent" w:semiHidden="1" w:unhideWhenUsed="1"/>
+    <w:lsdException w:name="Body Text Indent 2" w:semiHidden="1" w:unhideWhenUsed="1"/>
+    <w:lsdException w:name="Body Text Indent 3" w:semiHidden="1" w:unhideWhenUsed="1"/>
+    <w:lsdException w:name="Block Text" w:semiHidden="1" w:unhideWhenUsed="1"/>
+    <w:lsdException w:name="Hyperlink" w:semiHidden="1" w:unhideWhenUsed="1"/>
+    <w:lsdException w:name="FollowedHyperlink" w:semiHidden="1" w:unhideWhenUsed="1"/>
+    <w:lsdException w:name="Emphasis" w:uiPriority="20" w:qFormat="1"/>
+    <w:lsdException w:name="Document Map" w:semiHidden="1" w:unhideWhenUsed="1"/>
+    <w:lsdException w:name="Plain Text" w:semiHidden="1" w:unhideWhenUsed="1"/>
+    <w:lsdException w:name="E-mail Signature" w:semiHidden="1" w:unhideWhenUsed="1"/>
+    <w:lsdException w:name="HTML Top of Form" w:semiHidden="1" w:unhideWhenUsed="1"/>
+    <w:lsdException w:name="HTML Bottom of Form" w:semiHidden="1" w:unhideWhenUsed="1"/>
+    <w:lsdException w:name="Normal (Web)" w:semiHidden="1" w:unhideWhenUsed="1"/>
+    <w:lsdException w:name="HTML Acronym" w:semiHidden="1" w:unhideWhenUsed="1"/>
+    <w:lsdException w:name="HTML Address" w:semiHidden="1" w:unhideWhenUsed="1"/>
+    <w:lsdException w:name="HTML Cite" w:semiHidden="1" w:unhideWhenUsed="1"/>
+    <w:lsdException w:name="HTML Code" w:semiHidden="1" w:unhideWhenUsed="1"/>
+    <w:lsdException w:name="HTML Definition" w:semiHidden="1" w:unhideWhenUsed="1"/>
+    <w:lsdException w:name="HTML Keyboard" w:semiHidden="1" w:unhideWhenUsed="1"/>
+    <w:lsdException w:name="HTML Preformatted" w:semiHidden="1" w:unhideWhenUsed="1"/>
+    <w:lsdException w:name="HTML Sample" w:semiHidden="1" w:unhideWhenUsed="1"/>
+    <w:lsdException w:name="HTML Typewriter" w:semiHidden="1" w:unhideWhenUsed="1"/>
+    <w:lsdException w:name="HTML Variable" w:semiHidden="1" w:unhideWhenUsed="1"/>
+    <w:lsdException w:name="Normal Table" w:semiHidden="1" w:unhideWhenUsed="1"/>
+    <w:lsdException w:name="annotation subject" w:semiHidden="1" w:unhideWhenUsed="1"/>
+    <w:lsdException w:name="No List" w:semiHidden="1" w:unhideWhenUsed="1"/>
+    <w:lsdException w:name="Outline List 1" w:semiHidden="1" w:unhideWhenUsed="1"/>
+    <w:lsdException w:name="Outline List 2" w:semiHidden="1" w:unhideWhenUsed="1"/>
+    <w:lsdException w:name="Outline List 3" w:semiHidden="1" w:unhideWhenUsed="1"/>
+    <w:lsdException w:name="Table Simple 1" w:semiHidden="1" w:unhideWhenUsed="1"/>
+    <w:lsdException w:name="Table Simple 2" w:semiHidden="1" w:unhideWhenUsed="1"/>
+    <w:lsdException w:name="Table Simple 3" w:semiHidden="1" w:unhideWhenUsed="1"/>
+    <w:lsdException w:name="Table Classic 1" w:semiHidden="1" w:unhideWhenUsed="1"/>
+    <w:lsdException w:name="Table Classic 2" w:semiHidden="1" w:unhideWhenUsed="1"/>
+    <w:lsdException w:name="Table Classic 3" w:semiHidden="1" w:unhideWhenUsed="1"/>
+    <w:lsdException w:name="Table Classic 4" w:semiHidden="1" w:unhideWhenUsed="1"/>
+    <w:lsdException w:name="Table Colorful 1" w:semiHidden="1" w:unhideWhenUsed="1"/>
+    <w:lsdException w:name="Table Colorful 2" w:semiHidden="1" w:unhideWhenUsed="1"/>
+    <w:lsdException w:name="Table Colorful 3" w:semiHidden="1" w:unhideWhenUsed="1"/>
+    <w:lsdException w:name="Table Columns 1" w:semiHidden="1" w:unhideWhenUsed="1"/>
+    <w:lsdException w:name="Table Columns 2" w:semiHidden="1" w:unhideWhenUsed="1"/>
+    <w:lsdException w:name="Table Columns 3" w:semiHidden="1" w:unhideWhenUsed="1"/>
+    <w:lsdException w:name="Table Columns 4" w:semiHidden="1" w:unhideWhenUsed="1"/>
+    <w:lsdException w:name="Table Columns 5" w:semiHidden="1" w:unhideWhenUsed="1"/>
+    <w:lsdException w:name="Table Grid 1" w:semiHidden="1" w:unhideWhenUsed="1"/>
+    <w:lsdException w:name="Table Grid 2" w:semiHidden="1" w:unhideWhenUsed="1"/>
+    <w:lsdException w:name="Table Grid 3" w:semiHidden="1" w:unhideWhenUsed="1"/>
+    <w:lsdException w:name="Table Grid 4" w:semiHidden="1" w:unhideWhenUsed="1"/>
+    <w:lsdException w:name="Table Grid 5" w:semiHidden="1" w:unhideWhenUsed="1"/>
+    <w:lsdException w:name="Table Grid 6" w:semiHidden="1" w:unhideWhenUsed="1"/>
+    <w:lsdException w:name="Table Grid 7" w:semiHidden="1" w:unhideWhenUsed="1"/>
+    <w:lsdException w:name="Table Grid 8" w:semiHidden="1" w:unhideWhenUsed="1"/>
+    <w:lsdException w:name="Table List 1" w:semiHidden="1" w:unhideWhenUsed="1"/>
+    <w:lsdException w:name="Table List 2" w:semiHidden="1" w:unhideWhenUsed="1"/>
+    <w:lsdException w:name="Table List 3" w:semiHidden="1" w:unhideWhenUsed="1"/>
+    <w:lsdException w:name="Table List 4" w:semiHidden="1" w:unhideWhenUsed="1"/>
+    <w:lsdException w:name="Table List 5" w:semiHidden="1" w:unhideWhenUsed="1"/>
+    <w:lsdException w:name="Table List 6" w:semiHidden="1" w:unhideWhenUsed="1"/>
+    <w:lsdException w:name="Table List 7" w:semiHidden="1" w:unhideWhenUsed="1"/>
+    <w:lsdException w:name="Table List 8" w:semiHidden="1" w:unhideWhenUsed="1"/>
+    <w:lsdException w:name="Table 3D effects 1" w:semiHidden="1" w:unhideWhenUsed="1"/>
+    <w:lsdException w:name="Table 3D effects 2" w:semiHidden="1" w:unhideWhenUsed="1"/>
+    <w:lsdException w:name="Table 3D effects 3" w:semiHidden="1" w:unhideWhenUsed="1"/>
+    <w:lsdException w:name="Table Contemporary" w:semiHidden="1" w:unhideWhenUsed="1"/>
+    <w:lsdException w:name="Table Elegant" w:semiHidden="1" w:unhideWhenUsed="1"/>
+    <w:lsdException w:name="Table Professional" w:semiHidden="1" w:unhideWhenUsed="1"/>
+    <w:lsdException w:name="Table Subtle 1" w:semiHidden="1" w:unhideWhenUsed="1"/>
+    <w:lsdException w:name="Table Subtle 2" w:semiHidden="1" w:unhideWhenUsed="1"/>
+    <w:lsdException w:name="Table Web 1" w:semiHidden="1" w:unhideWhenUsed="1"/>
+    <w:lsdException w:name="Table Web 2" w:semiHidden="1" w:unhideWhenUsed="1"/>
+    <w:lsdException w:name="Table Web 3" w:semiHidden="1" w:unhideWhenUsed="1"/>
+    <w:lsdException w:name="Balloon Text" w:semiHidden="1" w:unhideWhenUsed="1"/>
+    <w:lsdException w:name="Table Theme" w:semiHidden="1" w:unhideWhenUsed="1"/>
+    <w:lsdException w:name="Placeholder Text" w:semiHidden="1"/>
+    <w:lsdException w:name="Light Shading"/>
+    <w:lsdException w:name="Light List"/>
+    <w:lsdException w:name="Light Grid"/>
+    <w:lsdException w:name="Medium Shading 1"/>
+    <w:lsdException w:name="Medium Shading 2"/>
+    <w:lsdException w:name="Medium List 1"/>
+    <w:lsdException w:name="Medium List 2"/>
+    <w:lsdException w:name="Medium Grid 1"/>
+    <w:lsdException w:name="Medium Grid 2"/>
+    <w:lsdException w:name="Medium Grid 3"/>
+    <w:lsdException w:name="Dark List"/>
+    <w:lsdException w:name="Colorful Shading"/>
+    <w:lsdException w:name="Colorful List"/>
+    <w:lsdException w:name="Colorful Grid"/>
+    <w:lsdException w:name="Light Shading Accent 1"/>
+    <w:lsdException w:name="Light List Accent 1"/>
+    <w:lsdException w:name="Light Grid Accent 1"/>
+    <w:lsdException w:name="Medium Shading 1 Accent 1"/>
+    <w:lsdException w:name="Medium Shading 2 Accent 1"/>
+    <w:lsdException w:name="Medium List 1 Accent 1"/>
+    <w:lsdException w:name="Revision" w:semiHidden="1"/>
+    <w:lsdException w:name="Medium List 2 Accent 1"/>
+    <w:lsdException w:name="Medium Grid 1 Accent 1"/>
+    <w:lsdException w:name="Medium Grid 2 Accent 1"/>
+    <w:lsdException w:name="Medium Grid 3 Accent 1"/>
+    <w:lsdException w:name="Dark List Accent 1"/>
+    <w:lsdException w:name="Colorful Shading Accent 1"/>
+    <w:lsdException w:name="Colorful List Accent 1"/>
+    <w:lsdException w:name="Colorful Grid Accent 1"/>
+    <w:lsdException w:name="Light Shading Accent 2"/>
+    <w:lsdException w:name="Light List Accent 2"/>
+    <w:lsdException w:name="Light Grid Accent 2"/>
+    <w:lsdException w:name="Medium Shading 1 Accent 2"/>
+    <w:lsdException w:name="Medium Shading 2 Accent 2"/>
+    <w:lsdException w:name="Medium List 1 Accent 2"/>
+    <w:lsdException w:name="Medium List 2 Accent 2"/>
+    <w:lsdException w:name="Medium Grid 1 Accent 2"/>
+    <w:lsdException w:name="Medium Grid 2 Accent 2"/>
+    <w:lsdException w:name="Medium Grid 3 Accent 2"/>
+    <w:lsdException w:name="Dark List Accent 2"/>
+    <w:lsdException w:name="Colorful Shading Accent 2"/>
+    <w:lsdException w:name="Colorful List Accent 2"/>
+    <w:lsdException w:name="Colorful Grid Accent 2"/>
+    <w:lsdException w:name="Light Shading Accent 3"/>
+    <w:lsdException w:name="Light List Accent 3"/>
+    <w:lsdException w:name="Light Grid Accent 3"/>
+    <w:lsdException w:name="Medium Shading 1 Accent 3"/>
+    <w:lsdException w:name="Medium Shading 2 Accent 3"/>
+    <w:lsdException w:name="Medium List 1 Accent 3"/>
+    <w:lsdException w:name="Medium List 2 Accent 3"/>
+    <w:lsdException w:name="Medium Grid 1 Accent 3"/>
+    <w:lsdException w:name="Medium Grid 2 Accent 3"/>
+    <w:lsdException w:name="Medium Grid 3 Accent 3"/>
+    <w:lsdException w:name="Dark List Accent 3"/>
+    <w:lsdException w:name="Colorful Shading Accent 3"/>
+    <w:lsdException w:name="Colorful List Accent 3"/>
+    <w:lsdException w:name="Colorful Grid Accent 3"/>
+    <w:lsdException w:name="Light Shading Accent 4"/>
+    <w:lsdException w:name="Light List Accent 4"/>
+    <w:lsdException w:name="Light Grid Accent 4"/>
+    <w:lsdException w:name="Medium Shading 1 Accent 4"/>
+    <w:lsdException w:name="Medium Shading 2 Accent 4"/>
+    <w:lsdException w:name="Medium List 1 Accent 4"/>
+    <w:lsdException w:name="Medium List 2 Accent 4"/>
+    <w:lsdException w:name="Medium Grid 1 Accent 4"/>
+    <w:lsdException w:name="Medium Grid 2 Accent 4"/>
+    <w:lsdException w:name="Medium Grid 3 Accent 4"/>
+    <w:lsdException w:name="Dark List Accent 4"/>
+    <w:lsdException w:name="Colorful Shading Accent 4"/>
+    <w:lsdException w:name="Colorful List Accent 4"/>
+    <w:lsdException w:name="Colorful Grid Accent 4"/>
+    <w:lsdException w:name="Light Shading Accent 5"/>
+    <w:lsdException w:name="Light List Accent 5"/>
+    <w:lsdException w:name="Light Grid Accent 5"/>
+    <w:lsdException w:name="Medium Shading 1 Accent 5"/>
+    <w:lsdException w:name="Medium Shading 2 Accent 5"/>
+    <w:lsdException w:name="Medium List 1 Accent 5"/>
+    <w:lsdException w:name="Medium List 2 Accent 5"/>
+    <w:lsdException w:name="Medium Grid 1 Accent 5"/>
+    <w:lsdException w:name="Medium Grid 2 Accent 5"/>
+    <w:lsdException w:name="Medium Grid 3 Accent 5"/>
+    <w:lsdException w:name="Dark List Accent 5"/>
+    <w:lsdException w:name="Colorful Shading Accent 5"/>
+    <w:lsdException w:name="Colorful List Accent 5"/>
+    <w:lsdException w:name="Colorful Grid Accent 5"/>
+    <w:lsdException w:name="Light Shading Accent 6"/>
+    <w:lsdException w:name="Light List Accent 6"/>
+    <w:lsdException w:name="Light Grid Accent 6"/>
+    <w:lsdException w:name="Medium Shading 1 Accent 6"/>
+    <w:lsdException w:name="Medium Shading 2 Accent 6"/>
+    <w:lsdException w:name="Medium List 1 Accent 6"/>
+    <w:lsdException w:name="Medium List 2 Accent 6"/>
+    <w:lsdException w:name="Medium Grid 1 Accent 6"/>
+    <w:lsdException w:name="Medium Grid 2 Accent 6"/>
+    <w:lsdException w:name="Medium Grid 3 Accent 6"/>
+    <w:lsdException w:name="Dark List Accent 6"/>
+    <w:lsdException w:name="Colorful Shading Accent 6"/>
+    <w:lsdException w:name="Colorful List Accent 6"/>
+    <w:lsdException w:name="Colorful Grid Accent 6"/>
+    <w:lsdException w:name="Bibliography" w:semiHidden="1" w:unhideWhenUsed="1"/>
+    <w:lsdException w:name="TOC Heading" w:semiHidden="1" w:unhideWhenUsed="1"/>
+    <w:lsdException w:name="Grid Table 4" w:uiPriority="49"/>
+    <w:lsdException w:name="Grid Table 5 Dark" w:uiPriority="50"/>
+    <w:lsdException w:name="Grid Table 6 Colorful" w:uiPriority="51"/>
+    <w:lsdException w:name="Grid Table 7 Colorful" w:uiPriority="52"/>
+    <w:lsdException w:name="Grid Table 1 Light Accent 1" w:uiPriority="46"/>
+    <w:lsdException w:name="Grid Table 2 Accent 1" w:uiPriority="47"/>
+    <w:lsdException w:name="Grid Table 3 Accent 1" w:uiPriority="48"/>
+    <w:lsdException w:name="Grid Table 4 Accent 1" w:uiPriority="49"/>
+    <w:lsdException w:name="Grid Table 5 Dark Accent 1" w:uiPriority="50"/>
+    <w:lsdException w:name="Grid Table 6 Colorful Accent 1" w:uiPriority="51"/>
+    <w:lsdException w:name="Grid Table 7 Colorful Accent 1" w:uiPriority="52"/>
+    <w:lsdException w:name="Grid Table 1 Light Accent 2" w:uiPriority="46"/>
+    <w:lsdException w:name="Grid Table 2 Accent 2" w:uiPriority="47"/>
+    <w:lsdException w:name="Grid Table 3 Accent 2" w:uiPriority="48"/>
+    <w:lsdException w:name="Grid Table 4 Accent 2" w:uiPriority="49"/>
+    <w:lsdException w:name="Grid Table 5 Dark Accent 2" w:uiPriority="50"/>
+    <w:lsdException w:name="Grid Table 6 Colorful Accent 2" w:uiPriority="51"/>
+    <w:lsdException w:name="Grid Table 7 Colorful Accent 2" w:uiPriority="52"/>
+    <w:lsdException w:name="Grid Table 1 Light Accent 3" w:uiPriority="46"/>
+    <w:lsdException w:name="Grid Table 2 Accent 3" w:uiPriority="47"/>
+    <w:lsdException w:name="Grid Table 3 Accent 3" w:uiPriority="48"/>
+    <w:lsdException w:name="Grid Table 4 Accent 3" w:uiPriority="49"/>
+    <w:lsdException w:name="Grid Table 5 Dark Accent 3" w:uiPriority="50"/>
+    <w:lsdException w:name="Grid Table 6 Colorful Accent 3" w:uiPriority="51"/>
+    <w:lsdException w:name="Grid Table 7 Colorful Accent 3" w:uiPriority="52"/>
+    <w:lsdException w:name="Grid Table 1 Light Accent 4" w:uiPriority="46"/>
+    <w:lsdException w:name="Grid Table 2 Accent 4" w:uiPriority="47"/>
+    <w:lsdException w:name="Grid Table 3 Accent 4" w:uiPriority="48"/>
+    <w:lsdException w:name="Grid Table 4 Accent 4" w:uiPriority="49"/>
+    <w:lsdException w:name="Grid Table 5 Dark Accent 4" w:uiPriority="50"/>
+    <w:lsdException w:name="Grid Table 6 Colorful Accent 4" w:uiPriority="51"/>
+    <w:lsdException w:name="Grid Table 7 Colorful Accent 4" w:uiPriority="52"/>
+    <w:lsdException w:name="Grid Table 1 Light Accent 5" w:uiPriority="46"/>
+    <w:lsdException w:name="Grid Table 2 Accent 5" w:uiPriority="47"/>
+    <w:lsdException w:name="Grid Table 3 Accent 5" w:uiPriority="48"/>
+    <w:lsdException w:name="Grid Table 4 Accent 5" w:uiPriority="49"/>
+    <w:lsdException w:name="Grid Table 5 Dark Accent 5" w:uiPriority="50"/>
+    <w:lsdException w:name="Grid Table 6 Colorful Accent 5" w:uiPriority="51"/>
+    <w:lsdException w:name="Grid Table 7 Colorful Accent 5" w:uiPriority="52"/>
+    <w:lsdException w:name="Grid Table 1 Light Accent 6" w:uiPriority="46"/>
+    <w:lsdException w:name="Grid Table 2 Accent 6" w:uiPriority="47"/>
+    <w:lsdException w:name="Grid Table 3 Accent 6" w:uiPriority="48"/>
+    <w:lsdException w:name="Grid Table 4 Accent 6" w:uiPriority="49"/>
+    <w:lsdException w:name="Grid Table 5 Dark Accent 6" w:uiPriority="50"/>
+    <w:lsdException w:name="Grid Table 6 Colorful Accent 6" w:uiPriority="51"/>
+    <w:lsdException w:name="Grid Table 7 Colorful Accent 6" w:uiPriority="52"/>
+    <w:lsdException w:name="List Table 1 Light" w:uiPriority="46"/>
+    <w:lsdException w:name="List Table 2" w:uiPriority="47"/>
+    <w:lsdException w:name="List Table 3" w:uiPriority="48"/>
+    <w:lsdException w:name="List Table 4" w:uiPriority="49"/>
+    <w:lsdException w:name="List Table 5 Dark" w:uiPriority="50"/>
+    <w:lsdException w:name="List Table 6 Colorful" w:uiPriority="51"/>
+    <w:lsdException w:name="List Table 7 Colorful" w:uiPriority="52"/>
+    <w:lsdException w:name="List Table 1 Light Accent 1" w:uiPriority="46"/>
+    <w:lsdException w:name="List Table 2 Accent 1" w:uiPriority="47"/>
+    <w:lsdException w:name="List Table 3 Accent 1" w:uiPriority="48"/>
+    <w:lsdException w:name="List Table 4 Accent 1" w:uiPriority="49"/>
+    <w:lsdException w:name="List Table 5 Dark Accent 1" w:uiPriority="50"/>
+    <w:lsdException w:name="List Table 6 Colorful Accent 1" w:uiPriority="51"/>
+    <w:lsdException w:name="List Table 7 Colorful Accent 1" w:uiPriority="52"/>
+    <w:lsdException w:name="List Table 1 Light Accent 2" w:uiPriority="46"/>
+    <w:lsdException w:name="List Table 2 Accent 2" w:uiPriority="47"/>
+    <w:lsdException w:name="List Table 3 Accent 2" w:uiPriority="48"/>
+    <w:lsdException w:name="List Table 4 Accent 2" w:uiPriority="49"/>
+    <w:lsdException w:name="List Table 5 Dark Accent 2" w:uiPriority="50"/>
+    <w:lsdException w:name="List Table 6 Colorful Accent 2" w:uiPriority="51"/>
+    <w:lsdException w:name="List Table 7 Colorful Accent 2" w:uiPriority="52"/>
+    <w:lsdException w:name="List Table 1 Light Accent 3" w:uiPriority="46"/>
+    <w:lsdException w:name="List Table 2 Accent 3" w:uiPriority="47"/>
+    <w:lsdException w:name="List Table 3 Accent 3" w:uiPriority="48"/>
+    <w:lsdException w:name="List Table 4 Accent 3" w:uiPriority="49"/>
+    <w:lsdException w:name="List Table 5 Dark Accent 3" w:uiPriority="50"/>
+    <w:lsdException w:name="List Table 6 Colorful Accent 3" w:uiPriority="51"/>
+    <w:lsdException w:name="List Table 7 Colorful Accent 3" w:uiPriority="52"/>
+    <w:lsdException w:name="List Table 1 Light Accent 4" w:uiPriority="46"/>
+    <w:lsdException w:name="List Table 2 Accent 4" w:uiPriority="47"/>
+    <w:lsdException w:name="List Table 3 Accent 4" w:uiPriority="48"/>
+    <w:lsdException w:name="List Table 4 Accent 4" w:uiPriority="49"/>
+    <w:lsdException w:name="List Table 5 Dark Accent 4" w:uiPriority="50"/>
+    <w:lsdException w:name="List Table 6 Colorful Accent 4" w:uiPriority="51"/>
+    <w:lsdException w:name="List Table 7 Colorful Accent 4" w:uiPriority="52"/>
+    <w:lsdException w:name="List Table 1 Light Accent 5" w:uiPriority="46"/>
+    <w:lsdException w:name="List Table 2 Accent 5" w:uiPriority="47"/>
+    <w:lsdException w:name="List Table 3 Accent 5" w:uiPriority="48"/>
+    <w:lsdException w:name="List Table 4 Accent 5" w:uiPriority="49"/>
+    <w:lsdException w:name="List Table 5 Dark Accent 5" w:uiPriority="50"/>
+    <w:lsdException w:name="List Table 6 Colorful Accent 5" w:uiPriority="51"/>
+    <w:lsdException w:name="List Table 7 Colorful Accent 5" w:uiPriority="52"/>
+    <w:lsdException w:name="List Table 1 Light Accent 6" w:uiPriority="46"/>
+    <w:lsdException w:name="List Table 2 Accent 6" w:uiPriority="47"/>
+    <w:lsdException w:name="List Table 3 Accent 6" w:uiPriority="48"/>
+    <w:lsdException w:name="List Table 4 Accent 6" w:uiPriority="49"/>
+    <w:lsdException w:name="List Table 5 Dark Accent 6" w:uiPriority="50"/>
+    <w:lsdException w:name="List Table 6 Colorful Accent 6" w:uiPriority="51"/>
+    <w:lsdException w:name="List Table 7 Colorful Accent 6" w:uiPriority="52"/>
+    <w:lsdException w:name="Mention" w:semiHidden="1" w:uiPriority="99" w:unhideWhenUsed="1"/>
+    <w:lsdException w:name="Smart Hyperlink" w:semiHidden="1" w:uiPriority="99" w:unhideWhenUsed="1"/>
+    <w:lsdException w:name="Hashtag" w:semiHidden="1" w:uiPriority="99" w:unhideWhenUsed="1"/>
+    <w:lsdException w:name="Unresolved Mention" w:semiHidden="1" w:uiPriority="99" w:unhideWhenUsed="1"/>
+    <w:lsdException w:name="Smart Link" w:semiHidden="1" w:uiPriority="99" w:unhideWhenUsed="1"/>
+  </w:latentStyles>
+  <w:style w:type="paragraph" w:default="1" w:styleId="Standard">
     <w:name w:val="Normal"/>
     <w:qFormat/>
   </w:style>
-  <w:style w:type="paragraph" w:styleId="BodyText">
-    <w:name w:val="Body Text"/>
-    <w:basedOn w:val="Normal"/>
-    <w:link w:val="BodyTextChar"/>
-    <w:pPr>
-      <w:spacing w:before="180" w:after="180"/>
-    </w:pPr>
-    <w:qFormat/>
-  </w:style>
-  <w:style w:type="paragraph" w:customStyle="1" w:styleId="FirstParagraph">
-    <w:name w:val="First Paragraph"/>
-    <w:basedOn w:val="BodyText"/>
-    <w:next w:val="BodyText"/>
-    <w:qFormat/>
-  </w:style>
-  <w:style w:type="paragraph" w:customStyle="1" w:styleId="Compact">
-    <w:name w:val="Compact"/>
-    <w:basedOn w:val="BodyText"/>
-    <w:qFormat/>
-    <w:pPr>
-      <w:spacing w:before="36" w:after="36"/>
-    </w:pPr>
-  </w:style>
-  <w:style w:type="paragraph" w:styleId="Title">
-    <w:name w:val="Title"/>
-    <w:basedOn w:val="Normal"/>
-    <w:next w:val="BodyText"/>
-    <w:qFormat/>
-    <w:pPr>
-      <w:keepNext/>
-      <w:keepLines/>
-      <w:spacing w:before="480" w:after="240"/>
-      <w:jc w:val="center"/>
-    </w:pPr>
-    <w:rPr>
-      <w:rFonts w:asciiTheme="majorHAnsi" w:eastAsiaTheme="majorEastAsia" w:hAnsiTheme="majorHAnsi" w:cstheme="majorBidi"/>
-      <w:b/>
-      <w:bCs/>
-      <w:color w:val="345A8A" w:themeColor="accent1" w:themeShade="B5"/>
-      <w:sz w:val="36"/>
-      <w:szCs w:val="36"/>
-    </w:rPr>
-  </w:style>
-  <w:style w:type="paragraph" w:styleId="Subtitle">
-    <w:name w:val="Subtitle"/>
-    <w:basedOn w:val="Title"/>
-    <w:next w:val="BodyText"/>
-    <w:qFormat/>
-    <w:pPr>
-      <w:keepNext/>
-      <w:keepLines/>
-      <w:spacing w:before="240" w:after="240"/>
-      <w:jc w:val="center"/>
-    </w:pPr>
-    <w:rPr>
-      <w:sz w:val="30"/>
-      <w:szCs w:val="30"/>
-    </w:rPr>
-  </w:style>
-  <w:style w:type="paragraph" w:customStyle="1" w:styleId="Author">
-    <w:name w:val="Author"/>
-    <w:next w:val="BodyText"/>
-    <w:qFormat/>
-    <w:pPr>
-      <w:keepNext/>
-      <w:keepLines/>
-      <w:jc w:val="center"/>
-    </w:pPr>
-  </w:style>
-  <w:style w:type="paragraph" w:styleId="Date">
-    <w:name w:val="Date"/>
-    <w:next w:val="BodyText"/>
-    <w:qFormat/>
-    <w:pPr>
-      <w:keepNext/>
-      <w:keepLines/>
-      <w:jc w:val="center"/>
-    </w:pPr>
-  </w:style>
-  <w:style w:type="paragraph" w:customStyle="1" w:styleId="Abstract">
-    <w:name w:val="Abstract"/>
-    <w:basedOn w:val="Normal"/>
-    <w:next w:val="BodyText"/>
-    <w:qFormat/>
-    <w:pPr>
-      <w:keepNext/>
-      <w:keepLines/>
-      <w:spacing w:before="300" w:after="300"/>
-    </w:pPr>
-    <w:rPr>
-      <w:sz w:val="20"/>
-      <w:szCs w:val="20"/>
-    </w:rPr>
-  </w:style>
-  <w:style w:type="paragraph" w:styleId="Bibliography">
-    <w:name w:val="Bibliography"/>
-    <w:basedOn w:val="Normal"/>
-    <w:next w:val="Bibliography"/>
-    <w:qFormat/>
-    <w:pPr/>
-    <w:rPr/>
-  </w:style>
-  <w:style w:type="paragraph" w:styleId="Heading1">
-    <w:name w:val="Heading 1"/>
-    <w:basedOn w:val="Normal"/>
-    <w:next w:val="BodyText"/>
+  <w:style w:type="paragraph" w:styleId="berschrift1">
+    <w:name w:val="heading 1"/>
+    <w:basedOn w:val="Standard"/>
+    <w:next w:val="Textkrper"/>
     <w:uiPriority w:val="9"/>
     <w:qFormat/>
     <w:pPr>
@@ -693,10 +1132,10 @@
       <w:szCs w:val="32"/>
     </w:rPr>
   </w:style>
-  <w:style w:type="paragraph" w:styleId="Heading2">
-    <w:name w:val="Heading 2"/>
-    <w:basedOn w:val="Normal"/>
-    <w:next w:val="BodyText"/>
+  <w:style w:type="paragraph" w:styleId="berschrift2">
+    <w:name w:val="heading 2"/>
+    <w:basedOn w:val="Standard"/>
+    <w:next w:val="Textkrper"/>
     <w:uiPriority w:val="9"/>
     <w:unhideWhenUsed/>
     <w:qFormat/>
@@ -715,10 +1154,10 @@
       <w:szCs w:val="32"/>
     </w:rPr>
   </w:style>
-  <w:style w:type="paragraph" w:styleId="Heading3">
-    <w:name w:val="Heading 3"/>
-    <w:basedOn w:val="Normal"/>
-    <w:next w:val="BodyText"/>
+  <w:style w:type="paragraph" w:styleId="berschrift3">
+    <w:name w:val="heading 3"/>
+    <w:basedOn w:val="Standard"/>
+    <w:next w:val="Textkrper"/>
     <w:uiPriority w:val="9"/>
     <w:unhideWhenUsed/>
     <w:qFormat/>
@@ -737,10 +1176,10 @@
       <w:szCs w:val="28"/>
     </w:rPr>
   </w:style>
-  <w:style w:type="paragraph" w:styleId="Heading4">
-    <w:name w:val="Heading 4"/>
-    <w:basedOn w:val="Normal"/>
-    <w:next w:val="BodyText"/>
+  <w:style w:type="paragraph" w:styleId="berschrift4">
+    <w:name w:val="heading 4"/>
+    <w:basedOn w:val="Standard"/>
+    <w:next w:val="Textkrper"/>
     <w:uiPriority w:val="9"/>
     <w:unhideWhenUsed/>
     <w:qFormat/>
@@ -755,14 +1194,12 @@
       <w:b/>
       <w:bCs/>
       <w:color w:val="4F81BD" w:themeColor="accent1"/>
-      <w:sz w:val="24"/>
-      <w:szCs w:val="24"/>
-    </w:rPr>
-  </w:style>
-  <w:style w:type="paragraph" w:styleId="Heading5">
-    <w:name w:val="Heading 5"/>
-    <w:basedOn w:val="Normal"/>
-    <w:next w:val="BodyText"/>
+    </w:rPr>
+  </w:style>
+  <w:style w:type="paragraph" w:styleId="berschrift5">
+    <w:name w:val="heading 5"/>
+    <w:basedOn w:val="Standard"/>
+    <w:next w:val="Textkrper"/>
     <w:uiPriority w:val="9"/>
     <w:unhideWhenUsed/>
     <w:qFormat/>
@@ -777,14 +1214,12 @@
       <w:i/>
       <w:iCs/>
       <w:color w:val="4F81BD" w:themeColor="accent1"/>
-      <w:sz w:val="24"/>
-      <w:szCs w:val="24"/>
-    </w:rPr>
-  </w:style>
-  <w:style w:type="paragraph" w:styleId="Heading6">
-    <w:name w:val="Heading 6"/>
-    <w:basedOn w:val="Normal"/>
-    <w:next w:val="BodyText"/>
+    </w:rPr>
+  </w:style>
+  <w:style w:type="paragraph" w:styleId="berschrift6">
+    <w:name w:val="heading 6"/>
+    <w:basedOn w:val="Standard"/>
+    <w:next w:val="Textkrper"/>
     <w:uiPriority w:val="9"/>
     <w:unhideWhenUsed/>
     <w:qFormat/>
@@ -797,14 +1232,12 @@
     <w:rPr>
       <w:rFonts w:asciiTheme="majorHAnsi" w:eastAsiaTheme="majorEastAsia" w:hAnsiTheme="majorHAnsi" w:cstheme="majorBidi"/>
       <w:color w:val="4F81BD" w:themeColor="accent1"/>
-      <w:sz w:val="24"/>
-      <w:szCs w:val="24"/>
-    </w:rPr>
-  </w:style>
-  <w:style w:type="paragraph" w:styleId="Heading7">
-    <w:name w:val="Heading 7"/>
-    <w:basedOn w:val="Normal"/>
-    <w:next w:val="BodyText"/>
+    </w:rPr>
+  </w:style>
+  <w:style w:type="paragraph" w:styleId="berschrift7">
+    <w:name w:val="heading 7"/>
+    <w:basedOn w:val="Standard"/>
+    <w:next w:val="Textkrper"/>
     <w:uiPriority w:val="9"/>
     <w:unhideWhenUsed/>
     <w:qFormat/>
@@ -817,14 +1250,12 @@
     <w:rPr>
       <w:rFonts w:asciiTheme="majorHAnsi" w:eastAsiaTheme="majorEastAsia" w:hAnsiTheme="majorHAnsi" w:cstheme="majorBidi"/>
       <w:color w:val="4F81BD" w:themeColor="accent1"/>
-      <w:sz w:val="24"/>
-      <w:szCs w:val="24"/>
-    </w:rPr>
-  </w:style>
-  <w:style w:type="paragraph" w:styleId="Heading8">
-    <w:name w:val="Heading 8"/>
-    <w:basedOn w:val="Normal"/>
-    <w:next w:val="BodyText"/>
+    </w:rPr>
+  </w:style>
+  <w:style w:type="paragraph" w:styleId="berschrift8">
+    <w:name w:val="heading 8"/>
+    <w:basedOn w:val="Standard"/>
+    <w:next w:val="Textkrper"/>
     <w:uiPriority w:val="9"/>
     <w:unhideWhenUsed/>
     <w:qFormat/>
@@ -837,14 +1268,12 @@
     <w:rPr>
       <w:rFonts w:asciiTheme="majorHAnsi" w:eastAsiaTheme="majorEastAsia" w:hAnsiTheme="majorHAnsi" w:cstheme="majorBidi"/>
       <w:color w:val="4F81BD" w:themeColor="accent1"/>
-      <w:sz w:val="24"/>
-      <w:szCs w:val="24"/>
-    </w:rPr>
-  </w:style>
-  <w:style w:type="paragraph" w:styleId="Heading9">
-    <w:name w:val="Heading 9"/>
-    <w:basedOn w:val="Normal"/>
-    <w:next w:val="BodyText"/>
+    </w:rPr>
+  </w:style>
+  <w:style w:type="paragraph" w:styleId="berschrift9">
+    <w:name w:val="heading 9"/>
+    <w:basedOn w:val="Standard"/>
+    <w:next w:val="Textkrper"/>
     <w:uiPriority w:val="9"/>
     <w:unhideWhenUsed/>
     <w:qFormat/>
@@ -857,47 +1286,19 @@
     <w:rPr>
       <w:rFonts w:asciiTheme="majorHAnsi" w:eastAsiaTheme="majorEastAsia" w:hAnsiTheme="majorHAnsi" w:cstheme="majorBidi"/>
       <w:color w:val="4F81BD" w:themeColor="accent1"/>
-      <w:sz w:val="24"/>
-      <w:szCs w:val="24"/>
-    </w:rPr>
-  </w:style>
-  <w:style w:type="paragraph" w:styleId="BlockText">
-    <w:name w:val="Block Text"/>
-    <w:basedOn w:val="BodyText"/>
-    <w:next w:val="BodyText"/>
-    <w:uiPriority w:val="9"/>
-    <w:unhideWhenUsed/>
-    <w:qFormat/>
-    <w:pPr>
-      <w:spacing w:before="100" w:after="100"/>
-      <w:ind w:firstLine="0"/>
-    </w:pPr>
-    <w:rPr>
-      <w:rFonts w:asciiTheme="majorHAnsi" w:eastAsiaTheme="majorEastAsia" w:hAnsiTheme="majorHAnsi" w:cstheme="majorBidi"/>
-      <w:bCs/>
-      <w:sz w:val="20"/>
-      <w:szCs w:val="20"/>
-    </w:rPr>
-  </w:style>
-  <w:style w:type="paragraph" w:styleId="FootnoteText">
-    <w:name w:val="Footnote Text"/>
-    <w:basedOn w:val="Normal"/>
-    <w:next w:val="FootnoteText"/>
-    <w:uiPriority w:val="9"/>
-    <w:unhideWhenUsed/>
-    <w:qFormat/>
-  </w:style>
-  <w:style w:type="character" w:default="1" w:styleId="DefaultParagraphFont">
+    </w:rPr>
+  </w:style>
+  <w:style w:type="character" w:default="1" w:styleId="Absatz-Standardschriftart">
     <w:name w:val="Default Paragraph Font"/>
+    <w:uiPriority w:val="1"/>
     <w:semiHidden/>
     <w:unhideWhenUsed/>
   </w:style>
-  <w:style w:type="table" w:default="1" w:styleId="Table">
-    <w:name w:val="Table"/>
-    <w:basedOn w:val="TableNormal"/>
+  <w:style w:type="table" w:default="1" w:styleId="NormaleTabelle">
+    <w:name w:val="Normal Table"/>
+    <w:uiPriority w:val="99"/>
     <w:semiHidden/>
     <w:unhideWhenUsed/>
-    <w:qFormat/>
     <w:tblPr>
       <w:tblInd w:w="0" w:type="dxa"/>
       <w:tblCellMar>
@@ -908,9 +1309,149 @@
       </w:tblCellMar>
     </w:tblPr>
   </w:style>
+  <w:style w:type="numbering" w:default="1" w:styleId="KeineListe">
+    <w:name w:val="No List"/>
+    <w:uiPriority w:val="99"/>
+    <w:semiHidden/>
+    <w:unhideWhenUsed/>
+  </w:style>
+  <w:style w:type="paragraph" w:styleId="Textkrper">
+    <w:name w:val="Body Text"/>
+    <w:basedOn w:val="Standard"/>
+    <w:qFormat/>
+    <w:pPr>
+      <w:spacing w:before="180" w:after="180"/>
+    </w:pPr>
+  </w:style>
+  <w:style w:type="paragraph" w:customStyle="1" w:styleId="FirstParagraph">
+    <w:name w:val="First Paragraph"/>
+    <w:basedOn w:val="Textkrper"/>
+    <w:next w:val="Textkrper"/>
+    <w:qFormat/>
+  </w:style>
+  <w:style w:type="paragraph" w:customStyle="1" w:styleId="Compact">
+    <w:name w:val="Compact"/>
+    <w:basedOn w:val="Textkrper"/>
+    <w:qFormat/>
+    <w:pPr>
+      <w:spacing w:before="36" w:after="36"/>
+    </w:pPr>
+  </w:style>
+  <w:style w:type="paragraph" w:styleId="Titel">
+    <w:name w:val="Title"/>
+    <w:basedOn w:val="Standard"/>
+    <w:next w:val="Textkrper"/>
+    <w:qFormat/>
+    <w:pPr>
+      <w:keepNext/>
+      <w:keepLines/>
+      <w:spacing w:before="480" w:after="240"/>
+      <w:jc w:val="center"/>
+    </w:pPr>
+    <w:rPr>
+      <w:rFonts w:asciiTheme="majorHAnsi" w:eastAsiaTheme="majorEastAsia" w:hAnsiTheme="majorHAnsi" w:cstheme="majorBidi"/>
+      <w:b/>
+      <w:bCs/>
+      <w:color w:val="345A8A" w:themeColor="accent1" w:themeShade="B5"/>
+      <w:sz w:val="36"/>
+      <w:szCs w:val="36"/>
+    </w:rPr>
+  </w:style>
+  <w:style w:type="paragraph" w:styleId="Untertitel">
+    <w:name w:val="Subtitle"/>
+    <w:basedOn w:val="Titel"/>
+    <w:next w:val="Textkrper"/>
+    <w:qFormat/>
+    <w:pPr>
+      <w:spacing w:before="240"/>
+    </w:pPr>
+    <w:rPr>
+      <w:sz w:val="30"/>
+      <w:szCs w:val="30"/>
+    </w:rPr>
+  </w:style>
+  <w:style w:type="paragraph" w:customStyle="1" w:styleId="Author">
+    <w:name w:val="Author"/>
+    <w:next w:val="Textkrper"/>
+    <w:qFormat/>
+    <w:pPr>
+      <w:keepNext/>
+      <w:keepLines/>
+      <w:jc w:val="center"/>
+    </w:pPr>
+  </w:style>
+  <w:style w:type="paragraph" w:styleId="Datum">
+    <w:name w:val="Date"/>
+    <w:next w:val="Textkrper"/>
+    <w:qFormat/>
+    <w:pPr>
+      <w:keepNext/>
+      <w:keepLines/>
+      <w:jc w:val="center"/>
+    </w:pPr>
+  </w:style>
+  <w:style w:type="paragraph" w:customStyle="1" w:styleId="Abstract">
+    <w:name w:val="Abstract"/>
+    <w:basedOn w:val="Standard"/>
+    <w:next w:val="Textkrper"/>
+    <w:qFormat/>
+    <w:pPr>
+      <w:keepNext/>
+      <w:keepLines/>
+      <w:spacing w:before="300" w:after="300"/>
+    </w:pPr>
+    <w:rPr>
+      <w:sz w:val="20"/>
+      <w:szCs w:val="20"/>
+    </w:rPr>
+  </w:style>
+  <w:style w:type="paragraph" w:styleId="Literaturverzeichnis">
+    <w:name w:val="Bibliography"/>
+    <w:basedOn w:val="Standard"/>
+    <w:qFormat/>
+  </w:style>
+  <w:style w:type="paragraph" w:styleId="Blocktext">
+    <w:name w:val="Block Text"/>
+    <w:basedOn w:val="Textkrper"/>
+    <w:next w:val="Textkrper"/>
+    <w:uiPriority w:val="9"/>
+    <w:unhideWhenUsed/>
+    <w:qFormat/>
+    <w:pPr>
+      <w:spacing w:before="100" w:after="100"/>
+    </w:pPr>
+    <w:rPr>
+      <w:rFonts w:asciiTheme="majorHAnsi" w:eastAsiaTheme="majorEastAsia" w:hAnsiTheme="majorHAnsi" w:cstheme="majorBidi"/>
+      <w:bCs/>
+      <w:sz w:val="20"/>
+      <w:szCs w:val="20"/>
+    </w:rPr>
+  </w:style>
+  <w:style w:type="paragraph" w:styleId="Funotentext">
+    <w:name w:val="footnote text"/>
+    <w:basedOn w:val="Standard"/>
+    <w:uiPriority w:val="9"/>
+    <w:unhideWhenUsed/>
+    <w:qFormat/>
+  </w:style>
+  <w:style w:type="table" w:customStyle="1" w:styleId="Table">
+    <w:name w:val="Table"/>
+    <w:semiHidden/>
+    <w:unhideWhenUsed/>
+    <w:qFormat/>
+    <w:tblPr>
+      <w:tblInd w:w="0" w:type="dxa"/>
+      <w:tblCellMar>
+        <w:top w:w="0" w:type="dxa"/>
+        <w:left w:w="108" w:type="dxa"/>
+        <w:bottom w:w="0" w:type="dxa"/>
+        <w:right w:w="108" w:type="dxa"/>
+      </w:tblCellMar>
+    </w:tblPr>
+  </w:style>
   <w:style w:type="paragraph" w:customStyle="1" w:styleId="DefinitionTerm">
     <w:name w:val="Definition Term"/>
-    <w:basedOn w:val="Normal"/>
+    <w:basedOn w:val="Standard"/>
     <w:next w:val="Definition"/>
     <w:pPr>
       <w:keepNext/>
@@ -923,14 +1464,14 @@
   </w:style>
   <w:style w:type="paragraph" w:customStyle="1" w:styleId="Definition">
     <w:name w:val="Definition"/>
-    <w:basedOn w:val="Normal"/>
-  </w:style>
-  <w:style w:type="paragraph" w:styleId="Caption">
-    <w:name w:val="Caption"/>
-    <w:basedOn w:val="Normal"/>
-    <w:link w:val="BodyTextChar"/>
-    <w:pPr>
-      <w:spacing w:before="0" w:after="120"/>
+    <w:basedOn w:val="Standard"/>
+  </w:style>
+  <w:style w:type="paragraph" w:styleId="Beschriftung">
+    <w:name w:val="caption"/>
+    <w:basedOn w:val="Standard"/>
+    <w:link w:val="BeschriftungZchn"/>
+    <w:pPr>
+      <w:spacing w:after="120"/>
     </w:pPr>
     <w:rPr>
       <w:i/>
@@ -938,18 +1479,18 @@
   </w:style>
   <w:style w:type="paragraph" w:customStyle="1" w:styleId="TableCaption">
     <w:name w:val="Table Caption"/>
-    <w:basedOn w:val="Caption"/>
+    <w:basedOn w:val="Beschriftung"/>
     <w:pPr>
       <w:keepNext/>
     </w:pPr>
   </w:style>
   <w:style w:type="paragraph" w:customStyle="1" w:styleId="ImageCaption">
     <w:name w:val="Image Caption"/>
-    <w:basedOn w:val="Caption"/>
+    <w:basedOn w:val="Beschriftung"/>
   </w:style>
   <w:style w:type="paragraph" w:customStyle="1" w:styleId="Figure">
     <w:name w:val="Figure"/>
-    <w:basedOn w:val="Normal"/>
+    <w:basedOn w:val="Standard"/>
   </w:style>
   <w:style w:type="paragraph" w:customStyle="1" w:styleId="CaptionedFigure">
     <w:name w:val="Captioned Figure"/>
@@ -958,37 +1499,38 @@
       <w:keepNext/>
     </w:pPr>
   </w:style>
-  <w:style w:type="character" w:customStyle="1" w:styleId="BodyTextChar">
-    <w:name w:val="Body Text Char"/>
-    <w:basedOn w:val="DefaultParagraphFont"/>
-    <w:link w:val="BodyText"/>
+  <w:style w:type="character" w:customStyle="1" w:styleId="BeschriftungZchn">
+    <w:name w:val="Beschriftung Zchn"/>
+    <w:basedOn w:val="Absatz-Standardschriftart"/>
+    <w:link w:val="Beschriftung"/>
   </w:style>
   <w:style w:type="character" w:customStyle="1" w:styleId="VerbatimChar">
     <w:name w:val="Verbatim Char"/>
-    <w:basedOn w:val="BodyTextChar"/>
-    <w:rPr>
-      <w:rFonts w:ascii="Consolas" w:hAnsi="Consolas"/>
-      <w:sz w:val="22"/>
-    </w:rPr>
-  </w:style>
-  <w:style w:type="character" w:styleId="FootnoteReference">
-    <w:name w:val="Footnote Reference"/>
-    <w:basedOn w:val="BodyTextChar"/>
+    <w:basedOn w:val="BeschriftungZchn"/>
+    <w:link w:val="SourceCode"/>
+    <w:rPr>
+      <w:rFonts w:ascii="Consolas" w:hAnsi="Consolas"/>
+      <w:sz w:val="22"/>
+    </w:rPr>
+  </w:style>
+  <w:style w:type="character" w:styleId="Funotenzeichen">
+    <w:name w:val="footnote reference"/>
+    <w:basedOn w:val="BeschriftungZchn"/>
     <w:rPr>
       <w:vertAlign w:val="superscript"/>
     </w:rPr>
   </w:style>
   <w:style w:type="character" w:styleId="Hyperlink">
     <w:name w:val="Hyperlink"/>
-    <w:basedOn w:val="BodyTextChar"/>
+    <w:basedOn w:val="BeschriftungZchn"/>
     <w:rPr>
       <w:color w:val="4F81BD" w:themeColor="accent1"/>
     </w:rPr>
   </w:style>
-  <w:style w:type="paragraph" w:styleId="TOCHeading">
+  <w:style w:type="paragraph" w:styleId="Inhaltsverzeichnisberschrift">
     <w:name w:val="TOC Heading"/>
-    <w:basedOn w:val="Heading1"/>
-    <w:next w:val="BodyText"/>
+    <w:basedOn w:val="berschrift1"/>
+    <w:next w:val="Textkrper"/>
     <w:uiPriority w:val="39"/>
     <w:unhideWhenUsed/>
     <w:qFormat/>
@@ -997,7 +1539,6 @@
       <w:outlineLvl w:val="9"/>
     </w:pPr>
     <w:rPr>
-      <w:rFonts w:asciiTheme="majorHAnsi" w:eastAsiaTheme="majorEastAsia" w:hAnsiTheme="majorHAnsi" w:cstheme="majorBidi"/>
       <w:b w:val="0"/>
       <w:bCs w:val="0"/>
       <w:color w:val="365F91" w:themeColor="accent1" w:themeShade="BF"/>
@@ -1005,232 +1546,333 @@
   </w:style>
   <w:style w:type="paragraph" w:customStyle="1" w:styleId="SourceCode">
     <w:name w:val="Source Code"/>
-    <w:basedOn w:val="Normal"/>
+    <w:basedOn w:val="Standard"/>
     <w:link w:val="VerbatimChar"/>
     <w:pPr>
-      <w:wordWrap w:val="off"/>
+      <w:wordWrap w:val="0"/>
     </w:pPr>
   </w:style>
   <w:style w:type="character" w:customStyle="1" w:styleId="KeywordTok">
     <w:name w:val="KeywordTok"/>
     <w:basedOn w:val="VerbatimChar"/>
     <w:rPr>
+      <w:rFonts w:ascii="Consolas" w:hAnsi="Consolas"/>
+      <w:b/>
       <w:color w:val="007020"/>
-      <w:b/>
+      <w:sz w:val="22"/>
     </w:rPr>
   </w:style>
   <w:style w:type="character" w:customStyle="1" w:styleId="DataTypeTok">
     <w:name w:val="DataTypeTok"/>
     <w:basedOn w:val="VerbatimChar"/>
     <w:rPr>
+      <w:rFonts w:ascii="Consolas" w:hAnsi="Consolas"/>
       <w:color w:val="902000"/>
+      <w:sz w:val="22"/>
     </w:rPr>
   </w:style>
   <w:style w:type="character" w:customStyle="1" w:styleId="DecValTok">
     <w:name w:val="DecValTok"/>
     <w:basedOn w:val="VerbatimChar"/>
     <w:rPr>
-      <w:color w:val="40a070"/>
+      <w:rFonts w:ascii="Consolas" w:hAnsi="Consolas"/>
+      <w:color w:val="40A070"/>
+      <w:sz w:val="22"/>
     </w:rPr>
   </w:style>
   <w:style w:type="character" w:customStyle="1" w:styleId="BaseNTok">
     <w:name w:val="BaseNTok"/>
     <w:basedOn w:val="VerbatimChar"/>
     <w:rPr>
-      <w:color w:val="40a070"/>
+      <w:rFonts w:ascii="Consolas" w:hAnsi="Consolas"/>
+      <w:color w:val="40A070"/>
+      <w:sz w:val="22"/>
     </w:rPr>
   </w:style>
   <w:style w:type="character" w:customStyle="1" w:styleId="FloatTok">
     <w:name w:val="FloatTok"/>
     <w:basedOn w:val="VerbatimChar"/>
     <w:rPr>
-      <w:color w:val="40a070"/>
+      <w:rFonts w:ascii="Consolas" w:hAnsi="Consolas"/>
+      <w:color w:val="40A070"/>
+      <w:sz w:val="22"/>
     </w:rPr>
   </w:style>
   <w:style w:type="character" w:customStyle="1" w:styleId="ConstantTok">
     <w:name w:val="ConstantTok"/>
     <w:basedOn w:val="VerbatimChar"/>
     <w:rPr>
+      <w:rFonts w:ascii="Consolas" w:hAnsi="Consolas"/>
       <w:color w:val="880000"/>
+      <w:sz w:val="22"/>
     </w:rPr>
   </w:style>
   <w:style w:type="character" w:customStyle="1" w:styleId="CharTok">
     <w:name w:val="CharTok"/>
     <w:basedOn w:val="VerbatimChar"/>
     <w:rPr>
-      <w:color w:val="4070a0"/>
+      <w:rFonts w:ascii="Consolas" w:hAnsi="Consolas"/>
+      <w:color w:val="4070A0"/>
+      <w:sz w:val="22"/>
     </w:rPr>
   </w:style>
   <w:style w:type="character" w:customStyle="1" w:styleId="SpecialCharTok">
     <w:name w:val="SpecialCharTok"/>
     <w:basedOn w:val="VerbatimChar"/>
     <w:rPr>
-      <w:color w:val="4070a0"/>
+      <w:rFonts w:ascii="Consolas" w:hAnsi="Consolas"/>
+      <w:color w:val="4070A0"/>
+      <w:sz w:val="22"/>
     </w:rPr>
   </w:style>
   <w:style w:type="character" w:customStyle="1" w:styleId="StringTok">
     <w:name w:val="StringTok"/>
     <w:basedOn w:val="VerbatimChar"/>
     <w:rPr>
-      <w:color w:val="4070a0"/>
+      <w:rFonts w:ascii="Consolas" w:hAnsi="Consolas"/>
+      <w:color w:val="4070A0"/>
+      <w:sz w:val="22"/>
     </w:rPr>
   </w:style>
   <w:style w:type="character" w:customStyle="1" w:styleId="VerbatimStringTok">
     <w:name w:val="VerbatimStringTok"/>
     <w:basedOn w:val="VerbatimChar"/>
     <w:rPr>
-      <w:color w:val="4070a0"/>
+      <w:rFonts w:ascii="Consolas" w:hAnsi="Consolas"/>
+      <w:color w:val="4070A0"/>
+      <w:sz w:val="22"/>
     </w:rPr>
   </w:style>
   <w:style w:type="character" w:customStyle="1" w:styleId="SpecialStringTok">
     <w:name w:val="SpecialStringTok"/>
     <w:basedOn w:val="VerbatimChar"/>
     <w:rPr>
-      <w:color w:val="bb6688"/>
+      <w:rFonts w:ascii="Consolas" w:hAnsi="Consolas"/>
+      <w:color w:val="BB6688"/>
+      <w:sz w:val="22"/>
     </w:rPr>
   </w:style>
   <w:style w:type="character" w:customStyle="1" w:styleId="ImportTok">
     <w:name w:val="ImportTok"/>
     <w:basedOn w:val="VerbatimChar"/>
-    <w:rPr/>
+    <w:rPr>
+      <w:rFonts w:ascii="Consolas" w:hAnsi="Consolas"/>
+      <w:sz w:val="22"/>
+    </w:rPr>
   </w:style>
   <w:style w:type="character" w:customStyle="1" w:styleId="CommentTok">
     <w:name w:val="CommentTok"/>
     <w:basedOn w:val="VerbatimChar"/>
     <w:rPr>
-      <w:color w:val="60a0b0"/>
+      <w:rFonts w:ascii="Consolas" w:hAnsi="Consolas"/>
       <w:i/>
+      <w:color w:val="60A0B0"/>
+      <w:sz w:val="22"/>
     </w:rPr>
   </w:style>
   <w:style w:type="character" w:customStyle="1" w:styleId="DocumentationTok">
     <w:name w:val="DocumentationTok"/>
     <w:basedOn w:val="VerbatimChar"/>
     <w:rPr>
-      <w:color w:val="ba2121"/>
+      <w:rFonts w:ascii="Consolas" w:hAnsi="Consolas"/>
       <w:i/>
+      <w:color w:val="BA2121"/>
+      <w:sz w:val="22"/>
     </w:rPr>
   </w:style>
   <w:style w:type="character" w:customStyle="1" w:styleId="AnnotationTok">
     <w:name w:val="AnnotationTok"/>
     <w:basedOn w:val="VerbatimChar"/>
     <w:rPr>
-      <w:color w:val="60a0b0"/>
+      <w:rFonts w:ascii="Consolas" w:hAnsi="Consolas"/>
       <w:b/>
       <w:i/>
+      <w:color w:val="60A0B0"/>
+      <w:sz w:val="22"/>
     </w:rPr>
   </w:style>
   <w:style w:type="character" w:customStyle="1" w:styleId="CommentVarTok">
     <w:name w:val="CommentVarTok"/>
     <w:basedOn w:val="VerbatimChar"/>
     <w:rPr>
-      <w:color w:val="60a0b0"/>
+      <w:rFonts w:ascii="Consolas" w:hAnsi="Consolas"/>
       <w:b/>
       <w:i/>
+      <w:color w:val="60A0B0"/>
+      <w:sz w:val="22"/>
     </w:rPr>
   </w:style>
   <w:style w:type="character" w:customStyle="1" w:styleId="OtherTok">
     <w:name w:val="OtherTok"/>
     <w:basedOn w:val="VerbatimChar"/>
     <w:rPr>
+      <w:rFonts w:ascii="Consolas" w:hAnsi="Consolas"/>
       <w:color w:val="007020"/>
+      <w:sz w:val="22"/>
     </w:rPr>
   </w:style>
   <w:style w:type="character" w:customStyle="1" w:styleId="FunctionTok">
     <w:name w:val="FunctionTok"/>
     <w:basedOn w:val="VerbatimChar"/>
     <w:rPr>
-      <w:color w:val="06287e"/>
+      <w:rFonts w:ascii="Consolas" w:hAnsi="Consolas"/>
+      <w:color w:val="06287E"/>
+      <w:sz w:val="22"/>
     </w:rPr>
   </w:style>
   <w:style w:type="character" w:customStyle="1" w:styleId="VariableTok">
     <w:name w:val="VariableTok"/>
     <w:basedOn w:val="VerbatimChar"/>
     <w:rPr>
-      <w:color w:val="19177c"/>
+      <w:rFonts w:ascii="Consolas" w:hAnsi="Consolas"/>
+      <w:color w:val="19177C"/>
+      <w:sz w:val="22"/>
     </w:rPr>
   </w:style>
   <w:style w:type="character" w:customStyle="1" w:styleId="ControlFlowTok">
     <w:name w:val="ControlFlowTok"/>
     <w:basedOn w:val="VerbatimChar"/>
     <w:rPr>
+      <w:rFonts w:ascii="Consolas" w:hAnsi="Consolas"/>
+      <w:b/>
       <w:color w:val="007020"/>
-      <w:b/>
+      <w:sz w:val="22"/>
     </w:rPr>
   </w:style>
   <w:style w:type="character" w:customStyle="1" w:styleId="OperatorTok">
     <w:name w:val="OperatorTok"/>
     <w:basedOn w:val="VerbatimChar"/>
     <w:rPr>
+      <w:rFonts w:ascii="Consolas" w:hAnsi="Consolas"/>
       <w:color w:val="666666"/>
+      <w:sz w:val="22"/>
     </w:rPr>
   </w:style>
   <w:style w:type="character" w:customStyle="1" w:styleId="BuiltInTok">
     <w:name w:val="BuiltInTok"/>
     <w:basedOn w:val="VerbatimChar"/>
-    <w:rPr/>
+    <w:rPr>
+      <w:rFonts w:ascii="Consolas" w:hAnsi="Consolas"/>
+      <w:sz w:val="22"/>
+    </w:rPr>
   </w:style>
   <w:style w:type="character" w:customStyle="1" w:styleId="ExtensionTok">
     <w:name w:val="ExtensionTok"/>
     <w:basedOn w:val="VerbatimChar"/>
-    <w:rPr/>
+    <w:rPr>
+      <w:rFonts w:ascii="Consolas" w:hAnsi="Consolas"/>
+      <w:sz w:val="22"/>
+    </w:rPr>
   </w:style>
   <w:style w:type="character" w:customStyle="1" w:styleId="PreprocessorTok">
     <w:name w:val="PreprocessorTok"/>
     <w:basedOn w:val="VerbatimChar"/>
     <w:rPr>
-      <w:color w:val="bc7a00"/>
+      <w:rFonts w:ascii="Consolas" w:hAnsi="Consolas"/>
+      <w:color w:val="BC7A00"/>
+      <w:sz w:val="22"/>
     </w:rPr>
   </w:style>
   <w:style w:type="character" w:customStyle="1" w:styleId="AttributeTok">
     <w:name w:val="AttributeTok"/>
     <w:basedOn w:val="VerbatimChar"/>
     <w:rPr>
-      <w:color w:val="7d9029"/>
+      <w:rFonts w:ascii="Consolas" w:hAnsi="Consolas"/>
+      <w:color w:val="7D9029"/>
+      <w:sz w:val="22"/>
     </w:rPr>
   </w:style>
   <w:style w:type="character" w:customStyle="1" w:styleId="RegionMarkerTok">
     <w:name w:val="RegionMarkerTok"/>
     <w:basedOn w:val="VerbatimChar"/>
-    <w:rPr/>
+    <w:rPr>
+      <w:rFonts w:ascii="Consolas" w:hAnsi="Consolas"/>
+      <w:sz w:val="22"/>
+    </w:rPr>
   </w:style>
   <w:style w:type="character" w:customStyle="1" w:styleId="InformationTok">
     <w:name w:val="InformationTok"/>
     <w:basedOn w:val="VerbatimChar"/>
     <w:rPr>
-      <w:color w:val="60a0b0"/>
+      <w:rFonts w:ascii="Consolas" w:hAnsi="Consolas"/>
       <w:b/>
       <w:i/>
+      <w:color w:val="60A0B0"/>
+      <w:sz w:val="22"/>
     </w:rPr>
   </w:style>
   <w:style w:type="character" w:customStyle="1" w:styleId="WarningTok">
     <w:name w:val="WarningTok"/>
     <w:basedOn w:val="VerbatimChar"/>
     <w:rPr>
-      <w:color w:val="60a0b0"/>
+      <w:rFonts w:ascii="Consolas" w:hAnsi="Consolas"/>
       <w:b/>
       <w:i/>
+      <w:color w:val="60A0B0"/>
+      <w:sz w:val="22"/>
     </w:rPr>
   </w:style>
   <w:style w:type="character" w:customStyle="1" w:styleId="AlertTok">
     <w:name w:val="AlertTok"/>
     <w:basedOn w:val="VerbatimChar"/>
     <w:rPr>
-      <w:color w:val="ff0000"/>
+      <w:rFonts w:ascii="Consolas" w:hAnsi="Consolas"/>
       <w:b/>
+      <w:color w:val="FF0000"/>
+      <w:sz w:val="22"/>
     </w:rPr>
   </w:style>
   <w:style w:type="character" w:customStyle="1" w:styleId="ErrorTok">
     <w:name w:val="ErrorTok"/>
     <w:basedOn w:val="VerbatimChar"/>
     <w:rPr>
-      <w:color w:val="ff0000"/>
+      <w:rFonts w:ascii="Consolas" w:hAnsi="Consolas"/>
       <w:b/>
+      <w:color w:val="FF0000"/>
+      <w:sz w:val="22"/>
     </w:rPr>
   </w:style>
   <w:style w:type="character" w:customStyle="1" w:styleId="NormalTok">
     <w:name w:val="NormalTok"/>
     <w:basedOn w:val="VerbatimChar"/>
-    <w:rPr/>
+    <w:rPr>
+      <w:rFonts w:ascii="Consolas" w:hAnsi="Consolas"/>
+      <w:sz w:val="22"/>
+    </w:rPr>
+  </w:style>
+  <w:style w:type="character" w:styleId="NichtaufgelsteErwhnung">
+    <w:name w:val="Unresolved Mention"/>
+    <w:basedOn w:val="Absatz-Standardschriftart"/>
+    <w:uiPriority w:val="99"/>
+    <w:semiHidden/>
+    <w:unhideWhenUsed/>
+    <w:rsid w:val="00724DB7"/>
+    <w:rPr>
+      <w:color w:val="605E5C"/>
+      <w:shd w:val="clear" w:color="auto" w:fill="E1DFDD"/>
+    </w:rPr>
+  </w:style>
+  <w:style w:type="character" w:styleId="BesuchterLink">
+    <w:name w:val="FollowedHyperlink"/>
+    <w:basedOn w:val="Absatz-Standardschriftart"/>
+    <w:semiHidden/>
+    <w:unhideWhenUsed/>
+    <w:rsid w:val="00724DB7"/>
+    <w:rPr>
+      <w:color w:val="800080" w:themeColor="followedHyperlink"/>
+      <w:u w:val="single"/>
+    </w:rPr>
+  </w:style>
+  <w:style w:type="character" w:styleId="Hervorhebung">
+    <w:name w:val="Emphasis"/>
+    <w:basedOn w:val="Absatz-Standardschriftart"/>
+    <w:uiPriority w:val="20"/>
+    <w:qFormat/>
+    <w:rsid w:val="00724DB7"/>
+    <w:rPr>
+      <w:i/>
+      <w:iCs/>
+    </w:rPr>
   </w:style>
 </w:styles>
 </file>

</xml_diff>